<commit_message>
implement react technology WITHOUT library installation
</commit_message>
<xml_diff>
--- a/notes/notes.docx
+++ b/notes/notes.docx
@@ -64,25 +64,47 @@
       </w:r>
     </w:p>
     <w:p>
-      <w:r>
+      <w:pPr>
+        <w:jc w:val="center"/>
+        <w:rPr>
+          <w:b/>
+        </w:rPr>
+      </w:pPr>
+      <w:r>
+        <w:rPr>
+          <w:b/>
+          <w:highlight w:val="cyan"/>
+        </w:rPr>
         <w:t xml:space="preserve">В первой версии программы мы напрямую воздействуем на </w:t>
       </w:r>
       <w:r>
         <w:rPr>
+          <w:b/>
+          <w:highlight w:val="cyan"/>
           <w:lang w:val="en-US"/>
         </w:rPr>
         <w:t>STORE</w:t>
       </w:r>
       <w:r>
+        <w:rPr>
+          <w:b/>
+          <w:highlight w:val="cyan"/>
+        </w:rPr>
         <w:t xml:space="preserve">, т.е. изменяем переменную </w:t>
       </w:r>
       <w:r>
         <w:rPr>
+          <w:b/>
+          <w:highlight w:val="cyan"/>
           <w:lang w:val="en-US"/>
         </w:rPr>
         <w:t>STATE</w:t>
       </w:r>
       <w:r>
+        <w:rPr>
+          <w:b/>
+          <w:highlight w:val="cyan"/>
+        </w:rPr>
         <w:t>.</w:t>
       </w:r>
     </w:p>
@@ -1975,8 +1997,302 @@
       </w:r>
     </w:p>
     <w:p>
+      <w:pPr>
+        <w:rPr>
+          <w:lang w:val="en-US"/>
+        </w:rPr>
+      </w:pPr>
+    </w:p>
+    <w:p>
+      <w:pPr>
+        <w:rPr>
+          <w:lang w:val="en-US"/>
+        </w:rPr>
+      </w:pPr>
+    </w:p>
+    <w:p>
+      <w:pPr>
+        <w:jc w:val="center"/>
+        <w:rPr>
+          <w:b/>
+          <w:highlight w:val="cyan"/>
+        </w:rPr>
+      </w:pPr>
+      <w:r>
+        <w:rPr>
+          <w:b/>
+          <w:highlight w:val="cyan"/>
+          <w:lang w:val="en-US"/>
+        </w:rPr>
+        <w:t xml:space="preserve">Реализуем REDUX </w:t>
+      </w:r>
+      <w:proofErr w:type="spellStart"/>
+      <w:r>
+        <w:rPr>
+          <w:b/>
+          <w:highlight w:val="cyan"/>
+          <w:lang w:val="en-US"/>
+        </w:rPr>
+        <w:t>технологию</w:t>
+      </w:r>
+      <w:proofErr w:type="spellEnd"/>
+      <w:r>
+        <w:rPr>
+          <w:b/>
+          <w:highlight w:val="cyan"/>
+          <w:lang w:val="en-US"/>
+        </w:rPr>
+        <w:t xml:space="preserve"> </w:t>
+      </w:r>
+      <w:proofErr w:type="spellStart"/>
+      <w:r>
+        <w:rPr>
+          <w:b/>
+          <w:highlight w:val="cyan"/>
+          <w:lang w:val="en-US"/>
+        </w:rPr>
+        <w:t>без</w:t>
+      </w:r>
+      <w:proofErr w:type="spellEnd"/>
+      <w:r>
+        <w:rPr>
+          <w:b/>
+          <w:highlight w:val="cyan"/>
+          <w:lang w:val="en-US"/>
+        </w:rPr>
+        <w:t xml:space="preserve"> </w:t>
+      </w:r>
+      <w:proofErr w:type="spellStart"/>
+      <w:r>
+        <w:rPr>
+          <w:b/>
+          <w:highlight w:val="cyan"/>
+          <w:lang w:val="en-US"/>
+        </w:rPr>
+        <w:t>установки</w:t>
+      </w:r>
+      <w:proofErr w:type="spellEnd"/>
+      <w:r>
+        <w:rPr>
+          <w:b/>
+          <w:highlight w:val="cyan"/>
+          <w:lang w:val="en-US"/>
+        </w:rPr>
+        <w:t xml:space="preserve"> </w:t>
+      </w:r>
+      <w:proofErr w:type="spellStart"/>
+      <w:r>
+        <w:rPr>
+          <w:b/>
+          <w:highlight w:val="cyan"/>
+          <w:lang w:val="en-US"/>
+        </w:rPr>
+        <w:t>библиотеки</w:t>
+      </w:r>
+      <w:proofErr w:type="spellEnd"/>
+      <w:r>
+        <w:rPr>
+          <w:b/>
+          <w:highlight w:val="cyan"/>
+          <w:lang w:val="en-US"/>
+        </w:rPr>
+        <w:t>:</w:t>
+      </w:r>
+    </w:p>
+    <w:p>
+      <w:pPr>
+        <w:pBdr>
+          <w:bottom w:val="single" w:sz="12" w:space="1" w:color="auto"/>
+        </w:pBdr>
+        <w:jc w:val="center"/>
+        <w:rPr>
+          <w:b/>
+          <w:highlight w:val="cyan"/>
+          <w:lang w:val="en-US"/>
+        </w:rPr>
+      </w:pPr>
+      <w:r>
+        <w:rPr>
+          <w:b/>
+          <w:highlight w:val="cyan"/>
+        </w:rPr>
+        <w:t>см. коммит</w:t>
+      </w:r>
+    </w:p>
+    <w:p>
+      <w:pPr>
+        <w:jc w:val="center"/>
+        <w:rPr>
+          <w:b/>
+          <w:highlight w:val="cyan"/>
+        </w:rPr>
+      </w:pPr>
+      <w:r>
+        <w:rPr>
+          <w:b/>
+          <w:highlight w:val="cyan"/>
+        </w:rPr>
+        <w:t xml:space="preserve">Реализуем </w:t>
+      </w:r>
+      <w:r>
+        <w:rPr>
+          <w:b/>
+          <w:highlight w:val="cyan"/>
+          <w:lang w:val="en-US"/>
+        </w:rPr>
+        <w:t>REDUX</w:t>
+      </w:r>
+      <w:r>
+        <w:rPr>
+          <w:b/>
+          <w:highlight w:val="cyan"/>
+        </w:rPr>
+        <w:t xml:space="preserve"> технологию </w:t>
+      </w:r>
+      <w:r>
+        <w:rPr>
+          <w:b/>
+          <w:highlight w:val="cyan"/>
+          <w:lang w:val="en-US"/>
+        </w:rPr>
+        <w:t>c</w:t>
+      </w:r>
+      <w:r>
+        <w:rPr>
+          <w:b/>
+          <w:highlight w:val="cyan"/>
+        </w:rPr>
+        <w:t xml:space="preserve"> </w:t>
+      </w:r>
+      <w:r>
+        <w:rPr>
+          <w:b/>
+          <w:highlight w:val="cyan"/>
+        </w:rPr>
+        <w:t xml:space="preserve"> установкой библиотеки</w:t>
+      </w:r>
+    </w:p>
+    <w:p>
+      <w:pPr>
+        <w:jc w:val="center"/>
+        <w:rPr>
+          <w:b/>
+          <w:highlight w:val="cyan"/>
+        </w:rPr>
+      </w:pPr>
+      <w:r>
+        <w:rPr>
+          <w:b/>
+          <w:highlight w:val="cyan"/>
+        </w:rPr>
+        <w:t>см. коммит</w:t>
+      </w:r>
+    </w:p>
+    <w:p>
+      <w:pPr>
+        <w:rPr>
+          <w:highlight w:val="cyan"/>
+        </w:rPr>
+      </w:pPr>
+      <w:r>
+        <w:rPr>
+          <w:highlight w:val="cyan"/>
+        </w:rPr>
+        <w:t>На сайте есть порядок установки</w:t>
+      </w:r>
+    </w:p>
+    <w:p>
+      <w:hyperlink r:id="rId6" w:history="1">
+        <w:r>
+          <w:rPr>
+            <w:rStyle w:val="a5"/>
+          </w:rPr>
+          <w:t>https://redux.js.org/introduction/installation</w:t>
+        </w:r>
+      </w:hyperlink>
+    </w:p>
+    <w:p>
+      <w:pPr>
+        <w:rPr>
+          <w:lang w:val="en-US"/>
+        </w:rPr>
+      </w:pPr>
+      <w:proofErr w:type="gramStart"/>
+      <w:r>
+        <w:rPr>
+          <w:lang w:val="en-US"/>
+        </w:rPr>
+        <w:t>yarn</w:t>
+      </w:r>
+      <w:proofErr w:type="gramEnd"/>
+      <w:r>
+        <w:rPr>
+          <w:lang w:val="en-US"/>
+        </w:rPr>
+        <w:t xml:space="preserve"> add </w:t>
+      </w:r>
+      <w:proofErr w:type="spellStart"/>
+      <w:r>
+        <w:rPr>
+          <w:lang w:val="en-US"/>
+        </w:rPr>
+        <w:t>redux</w:t>
+      </w:r>
+      <w:proofErr w:type="spellEnd"/>
+    </w:p>
+    <w:p>
+      <w:pPr>
+        <w:rPr>
+          <w:highlight w:val="cyan"/>
+          <w:lang w:val="en-US"/>
+        </w:rPr>
+      </w:pPr>
+      <w:proofErr w:type="spellStart"/>
+      <w:proofErr w:type="gramStart"/>
+      <w:r>
+        <w:rPr>
+          <w:lang w:val="en-US"/>
+        </w:rPr>
+        <w:t>npm</w:t>
+      </w:r>
+      <w:proofErr w:type="spellEnd"/>
+      <w:proofErr w:type="gramEnd"/>
+      <w:r>
+        <w:rPr>
+          <w:lang w:val="en-US"/>
+        </w:rPr>
+        <w:t xml:space="preserve"> install </w:t>
+      </w:r>
+      <w:proofErr w:type="spellStart"/>
+      <w:r>
+        <w:rPr>
+          <w:lang w:val="en-US"/>
+        </w:rPr>
+        <w:t>redux</w:t>
+      </w:r>
       <w:bookmarkStart w:id="0" w:name="_GoBack"/>
       <w:bookmarkEnd w:id="0"/>
+      <w:proofErr w:type="spellEnd"/>
+    </w:p>
+    <w:p>
+      <w:pPr>
+        <w:jc w:val="center"/>
+        <w:rPr>
+          <w:b/>
+          <w:highlight w:val="cyan"/>
+          <w:lang w:val="en-US"/>
+        </w:rPr>
+      </w:pPr>
+    </w:p>
+    <w:p>
+      <w:pPr>
+        <w:jc w:val="center"/>
+        <w:rPr>
+          <w:b/>
+          <w:highlight w:val="cyan"/>
+          <w:lang w:val="en-US"/>
+        </w:rPr>
+      </w:pPr>
     </w:p>
     <w:sectPr>
       <w:pgSz w:w="11906" w:h="16838"/>
@@ -2205,6 +2521,17 @@
       <w:szCs w:val="16"/>
     </w:rPr>
   </w:style>
+  <w:style w:type="character" w:styleId="a5">
+    <w:name w:val="Hyperlink"/>
+    <w:basedOn w:val="a0"/>
+    <w:uiPriority w:val="99"/>
+    <w:unhideWhenUsed/>
+    <w:rsid w:val="001E3A2C"/>
+    <w:rPr>
+      <w:color w:val="0000FF" w:themeColor="hyperlink"/>
+      <w:u w:val="single"/>
+    </w:rPr>
+  </w:style>
 </w:styles>
 </file>
 
@@ -2423,6 +2750,17 @@
       <w:rFonts w:ascii="Tahoma" w:hAnsi="Tahoma" w:cs="Tahoma"/>
       <w:sz w:val="16"/>
       <w:szCs w:val="16"/>
+    </w:rPr>
+  </w:style>
+  <w:style w:type="character" w:styleId="a5">
+    <w:name w:val="Hyperlink"/>
+    <w:basedOn w:val="a0"/>
+    <w:uiPriority w:val="99"/>
+    <w:unhideWhenUsed/>
+    <w:rsid w:val="001E3A2C"/>
+    <w:rPr>
+      <w:color w:val="0000FF" w:themeColor="hyperlink"/>
+      <w:u w:val="single"/>
     </w:rPr>
   </w:style>
 </w:styles>

</xml_diff>

<commit_message>
NO async support code (no THUNK)
</commit_message>
<xml_diff>
--- a/notes/notes.docx
+++ b/notes/notes.docx
@@ -120,8 +120,6 @@
           <w:lang w:val="en-US" w:eastAsia="ru-RU"/>
         </w:rPr>
       </w:pPr>
-      <w:proofErr w:type="spellStart"/>
-      <w:proofErr w:type="gramStart"/>
       <w:r>
         <w:rPr>
           <w:rFonts w:ascii="Consolas" w:eastAsia="Times New Roman" w:hAnsi="Consolas" w:cs="Times New Roman"/>
@@ -134,8 +132,6 @@
         </w:rPr>
         <w:t>const</w:t>
       </w:r>
-      <w:proofErr w:type="spellEnd"/>
-      <w:proofErr w:type="gramEnd"/>
       <w:r>
         <w:rPr>
           <w:rFonts w:ascii="Consolas" w:eastAsia="Times New Roman" w:hAnsi="Consolas" w:cs="Times New Roman"/>
@@ -164,18 +160,7 @@
           <w:szCs w:val="21"/>
           <w:lang w:val="en-US" w:eastAsia="ru-RU"/>
         </w:rPr>
-        <w:t> </w:t>
-      </w:r>
-      <w:proofErr w:type="spellStart"/>
-      <w:r>
-        <w:rPr>
-          <w:rFonts w:ascii="Consolas" w:eastAsia="Times New Roman" w:hAnsi="Consolas" w:cs="Times New Roman"/>
-          <w:color w:val="F8F8F2"/>
-          <w:sz w:val="21"/>
-          <w:szCs w:val="21"/>
-          <w:lang w:val="en-US" w:eastAsia="ru-RU"/>
-        </w:rPr>
-        <w:t>document.</w:t>
+        <w:t> document.</w:t>
       </w:r>
       <w:r>
         <w:rPr>
@@ -187,7 +172,6 @@
         </w:rPr>
         <w:t>getElementById</w:t>
       </w:r>
-      <w:proofErr w:type="spellEnd"/>
       <w:r>
         <w:rPr>
           <w:rFonts w:ascii="Consolas" w:eastAsia="Times New Roman" w:hAnsi="Consolas" w:cs="Times New Roman"/>
@@ -231,8 +215,6 @@
           <w:lang w:val="en-US" w:eastAsia="ru-RU"/>
         </w:rPr>
       </w:pPr>
-      <w:proofErr w:type="spellStart"/>
-      <w:proofErr w:type="gramStart"/>
       <w:r>
         <w:rPr>
           <w:rFonts w:ascii="Consolas" w:eastAsia="Times New Roman" w:hAnsi="Consolas" w:cs="Times New Roman"/>
@@ -245,39 +227,15 @@
         </w:rPr>
         <w:t>const</w:t>
       </w:r>
-      <w:proofErr w:type="spellEnd"/>
-      <w:proofErr w:type="gramEnd"/>
-      <w:r>
-        <w:rPr>
-          <w:rFonts w:ascii="Consolas" w:eastAsia="Times New Roman" w:hAnsi="Consolas" w:cs="Times New Roman"/>
-          <w:color w:val="F8F8F2"/>
-          <w:sz w:val="21"/>
-          <w:szCs w:val="21"/>
-          <w:lang w:val="en-US" w:eastAsia="ru-RU"/>
-        </w:rPr>
-        <w:t> </w:t>
-      </w:r>
-      <w:proofErr w:type="spellStart"/>
-      <w:r>
-        <w:rPr>
-          <w:rFonts w:ascii="Consolas" w:eastAsia="Times New Roman" w:hAnsi="Consolas" w:cs="Times New Roman"/>
-          <w:color w:val="F8F8F2"/>
-          <w:sz w:val="21"/>
-          <w:szCs w:val="21"/>
-          <w:lang w:val="en-US" w:eastAsia="ru-RU"/>
-        </w:rPr>
-        <w:t>addBtn</w:t>
-      </w:r>
-      <w:proofErr w:type="spellEnd"/>
-      <w:r>
-        <w:rPr>
-          <w:rFonts w:ascii="Consolas" w:eastAsia="Times New Roman" w:hAnsi="Consolas" w:cs="Times New Roman"/>
-          <w:color w:val="F8F8F2"/>
-          <w:sz w:val="21"/>
-          <w:szCs w:val="21"/>
-          <w:lang w:val="en-US" w:eastAsia="ru-RU"/>
-        </w:rPr>
-        <w:t> </w:t>
+      <w:r>
+        <w:rPr>
+          <w:rFonts w:ascii="Consolas" w:eastAsia="Times New Roman" w:hAnsi="Consolas" w:cs="Times New Roman"/>
+          <w:color w:val="F8F8F2"/>
+          <w:sz w:val="21"/>
+          <w:szCs w:val="21"/>
+          <w:lang w:val="en-US" w:eastAsia="ru-RU"/>
+        </w:rPr>
+        <w:t> addBtn </w:t>
       </w:r>
       <w:r>
         <w:rPr>
@@ -297,18 +255,7 @@
           <w:szCs w:val="21"/>
           <w:lang w:val="en-US" w:eastAsia="ru-RU"/>
         </w:rPr>
-        <w:t> </w:t>
-      </w:r>
-      <w:proofErr w:type="spellStart"/>
-      <w:r>
-        <w:rPr>
-          <w:rFonts w:ascii="Consolas" w:eastAsia="Times New Roman" w:hAnsi="Consolas" w:cs="Times New Roman"/>
-          <w:color w:val="F8F8F2"/>
-          <w:sz w:val="21"/>
-          <w:szCs w:val="21"/>
-          <w:lang w:val="en-US" w:eastAsia="ru-RU"/>
-        </w:rPr>
-        <w:t>document.</w:t>
+        <w:t> document.</w:t>
       </w:r>
       <w:r>
         <w:rPr>
@@ -320,7 +267,6 @@
         </w:rPr>
         <w:t>getElementById</w:t>
       </w:r>
-      <w:proofErr w:type="spellEnd"/>
       <w:r>
         <w:rPr>
           <w:rFonts w:ascii="Consolas" w:eastAsia="Times New Roman" w:hAnsi="Consolas" w:cs="Times New Roman"/>
@@ -364,8 +310,6 @@
           <w:lang w:val="en-US" w:eastAsia="ru-RU"/>
         </w:rPr>
       </w:pPr>
-      <w:proofErr w:type="spellStart"/>
-      <w:proofErr w:type="gramStart"/>
       <w:r>
         <w:rPr>
           <w:rFonts w:ascii="Consolas" w:eastAsia="Times New Roman" w:hAnsi="Consolas" w:cs="Times New Roman"/>
@@ -378,39 +322,15 @@
         </w:rPr>
         <w:t>const</w:t>
       </w:r>
-      <w:proofErr w:type="spellEnd"/>
-      <w:proofErr w:type="gramEnd"/>
-      <w:r>
-        <w:rPr>
-          <w:rFonts w:ascii="Consolas" w:eastAsia="Times New Roman" w:hAnsi="Consolas" w:cs="Times New Roman"/>
-          <w:color w:val="F8F8F2"/>
-          <w:sz w:val="21"/>
-          <w:szCs w:val="21"/>
-          <w:lang w:val="en-US" w:eastAsia="ru-RU"/>
-        </w:rPr>
-        <w:t> </w:t>
-      </w:r>
-      <w:proofErr w:type="spellStart"/>
-      <w:r>
-        <w:rPr>
-          <w:rFonts w:ascii="Consolas" w:eastAsia="Times New Roman" w:hAnsi="Consolas" w:cs="Times New Roman"/>
-          <w:color w:val="F8F8F2"/>
-          <w:sz w:val="21"/>
-          <w:szCs w:val="21"/>
-          <w:lang w:val="en-US" w:eastAsia="ru-RU"/>
-        </w:rPr>
-        <w:t>subBtn</w:t>
-      </w:r>
-      <w:proofErr w:type="spellEnd"/>
-      <w:r>
-        <w:rPr>
-          <w:rFonts w:ascii="Consolas" w:eastAsia="Times New Roman" w:hAnsi="Consolas" w:cs="Times New Roman"/>
-          <w:color w:val="F8F8F2"/>
-          <w:sz w:val="21"/>
-          <w:szCs w:val="21"/>
-          <w:lang w:val="en-US" w:eastAsia="ru-RU"/>
-        </w:rPr>
-        <w:t> </w:t>
+      <w:r>
+        <w:rPr>
+          <w:rFonts w:ascii="Consolas" w:eastAsia="Times New Roman" w:hAnsi="Consolas" w:cs="Times New Roman"/>
+          <w:color w:val="F8F8F2"/>
+          <w:sz w:val="21"/>
+          <w:szCs w:val="21"/>
+          <w:lang w:val="en-US" w:eastAsia="ru-RU"/>
+        </w:rPr>
+        <w:t> subBtn </w:t>
       </w:r>
       <w:r>
         <w:rPr>
@@ -430,18 +350,7 @@
           <w:szCs w:val="21"/>
           <w:lang w:val="en-US" w:eastAsia="ru-RU"/>
         </w:rPr>
-        <w:t> </w:t>
-      </w:r>
-      <w:proofErr w:type="spellStart"/>
-      <w:r>
-        <w:rPr>
-          <w:rFonts w:ascii="Consolas" w:eastAsia="Times New Roman" w:hAnsi="Consolas" w:cs="Times New Roman"/>
-          <w:color w:val="F8F8F2"/>
-          <w:sz w:val="21"/>
-          <w:szCs w:val="21"/>
-          <w:lang w:val="en-US" w:eastAsia="ru-RU"/>
-        </w:rPr>
-        <w:t>document.</w:t>
+        <w:t> document.</w:t>
       </w:r>
       <w:r>
         <w:rPr>
@@ -453,7 +362,6 @@
         </w:rPr>
         <w:t>getElementById</w:t>
       </w:r>
-      <w:proofErr w:type="spellEnd"/>
       <w:r>
         <w:rPr>
           <w:rFonts w:ascii="Consolas" w:eastAsia="Times New Roman" w:hAnsi="Consolas" w:cs="Times New Roman"/>
@@ -497,8 +405,6 @@
           <w:lang w:val="en-US" w:eastAsia="ru-RU"/>
         </w:rPr>
       </w:pPr>
-      <w:proofErr w:type="spellStart"/>
-      <w:proofErr w:type="gramStart"/>
       <w:r>
         <w:rPr>
           <w:rFonts w:ascii="Consolas" w:eastAsia="Times New Roman" w:hAnsi="Consolas" w:cs="Times New Roman"/>
@@ -511,39 +417,15 @@
         </w:rPr>
         <w:t>const</w:t>
       </w:r>
-      <w:proofErr w:type="spellEnd"/>
-      <w:proofErr w:type="gramEnd"/>
-      <w:r>
-        <w:rPr>
-          <w:rFonts w:ascii="Consolas" w:eastAsia="Times New Roman" w:hAnsi="Consolas" w:cs="Times New Roman"/>
-          <w:color w:val="F8F8F2"/>
-          <w:sz w:val="21"/>
-          <w:szCs w:val="21"/>
-          <w:lang w:val="en-US" w:eastAsia="ru-RU"/>
-        </w:rPr>
-        <w:t> </w:t>
-      </w:r>
-      <w:proofErr w:type="spellStart"/>
-      <w:r>
-        <w:rPr>
-          <w:rFonts w:ascii="Consolas" w:eastAsia="Times New Roman" w:hAnsi="Consolas" w:cs="Times New Roman"/>
-          <w:color w:val="F8F8F2"/>
-          <w:sz w:val="21"/>
-          <w:szCs w:val="21"/>
-          <w:lang w:val="en-US" w:eastAsia="ru-RU"/>
-        </w:rPr>
-        <w:t>asyncBtn</w:t>
-      </w:r>
-      <w:proofErr w:type="spellEnd"/>
-      <w:r>
-        <w:rPr>
-          <w:rFonts w:ascii="Consolas" w:eastAsia="Times New Roman" w:hAnsi="Consolas" w:cs="Times New Roman"/>
-          <w:color w:val="F8F8F2"/>
-          <w:sz w:val="21"/>
-          <w:szCs w:val="21"/>
-          <w:lang w:val="en-US" w:eastAsia="ru-RU"/>
-        </w:rPr>
-        <w:t> </w:t>
+      <w:r>
+        <w:rPr>
+          <w:rFonts w:ascii="Consolas" w:eastAsia="Times New Roman" w:hAnsi="Consolas" w:cs="Times New Roman"/>
+          <w:color w:val="F8F8F2"/>
+          <w:sz w:val="21"/>
+          <w:szCs w:val="21"/>
+          <w:lang w:val="en-US" w:eastAsia="ru-RU"/>
+        </w:rPr>
+        <w:t> asyncBtn </w:t>
       </w:r>
       <w:r>
         <w:rPr>
@@ -563,18 +445,7 @@
           <w:szCs w:val="21"/>
           <w:lang w:val="en-US" w:eastAsia="ru-RU"/>
         </w:rPr>
-        <w:t> </w:t>
-      </w:r>
-      <w:proofErr w:type="spellStart"/>
-      <w:r>
-        <w:rPr>
-          <w:rFonts w:ascii="Consolas" w:eastAsia="Times New Roman" w:hAnsi="Consolas" w:cs="Times New Roman"/>
-          <w:color w:val="F8F8F2"/>
-          <w:sz w:val="21"/>
-          <w:szCs w:val="21"/>
-          <w:lang w:val="en-US" w:eastAsia="ru-RU"/>
-        </w:rPr>
-        <w:t>document.</w:t>
+        <w:t> document.</w:t>
       </w:r>
       <w:r>
         <w:rPr>
@@ -586,7 +457,6 @@
         </w:rPr>
         <w:t>getElementById</w:t>
       </w:r>
-      <w:proofErr w:type="spellEnd"/>
       <w:r>
         <w:rPr>
           <w:rFonts w:ascii="Consolas" w:eastAsia="Times New Roman" w:hAnsi="Consolas" w:cs="Times New Roman"/>
@@ -605,29 +475,7 @@
           <w:szCs w:val="21"/>
           <w:lang w:val="en-US" w:eastAsia="ru-RU"/>
         </w:rPr>
-        <w:t>'</w:t>
-      </w:r>
-      <w:proofErr w:type="spellStart"/>
-      <w:r>
-        <w:rPr>
-          <w:rFonts w:ascii="Consolas" w:eastAsia="Times New Roman" w:hAnsi="Consolas" w:cs="Times New Roman"/>
-          <w:color w:val="E6DB74"/>
-          <w:sz w:val="21"/>
-          <w:szCs w:val="21"/>
-          <w:lang w:val="en-US" w:eastAsia="ru-RU"/>
-        </w:rPr>
-        <w:t>async</w:t>
-      </w:r>
-      <w:proofErr w:type="spellEnd"/>
-      <w:r>
-        <w:rPr>
-          <w:rFonts w:ascii="Consolas" w:eastAsia="Times New Roman" w:hAnsi="Consolas" w:cs="Times New Roman"/>
-          <w:color w:val="E6DB74"/>
-          <w:sz w:val="21"/>
-          <w:szCs w:val="21"/>
-          <w:lang w:val="en-US" w:eastAsia="ru-RU"/>
-        </w:rPr>
-        <w:t>'</w:t>
+        <w:t>'async'</w:t>
       </w:r>
       <w:r>
         <w:rPr>
@@ -652,8 +500,6 @@
           <w:lang w:val="en-US" w:eastAsia="ru-RU"/>
         </w:rPr>
       </w:pPr>
-      <w:proofErr w:type="spellStart"/>
-      <w:proofErr w:type="gramStart"/>
       <w:r>
         <w:rPr>
           <w:rFonts w:ascii="Consolas" w:eastAsia="Times New Roman" w:hAnsi="Consolas" w:cs="Times New Roman"/>
@@ -666,8 +512,6 @@
         </w:rPr>
         <w:t>const</w:t>
       </w:r>
-      <w:proofErr w:type="spellEnd"/>
-      <w:proofErr w:type="gramEnd"/>
       <w:r>
         <w:rPr>
           <w:rFonts w:ascii="Consolas" w:eastAsia="Times New Roman" w:hAnsi="Consolas" w:cs="Times New Roman"/>
@@ -696,18 +540,7 @@
           <w:szCs w:val="21"/>
           <w:lang w:val="en-US" w:eastAsia="ru-RU"/>
         </w:rPr>
-        <w:t> </w:t>
-      </w:r>
-      <w:proofErr w:type="spellStart"/>
-      <w:r>
-        <w:rPr>
-          <w:rFonts w:ascii="Consolas" w:eastAsia="Times New Roman" w:hAnsi="Consolas" w:cs="Times New Roman"/>
-          <w:color w:val="F8F8F2"/>
-          <w:sz w:val="21"/>
-          <w:szCs w:val="21"/>
-          <w:lang w:val="en-US" w:eastAsia="ru-RU"/>
-        </w:rPr>
-        <w:t>document.</w:t>
+        <w:t> document.</w:t>
       </w:r>
       <w:r>
         <w:rPr>
@@ -719,7 +552,6 @@
         </w:rPr>
         <w:t>getElementById</w:t>
       </w:r>
-      <w:proofErr w:type="spellEnd"/>
       <w:r>
         <w:rPr>
           <w:rFonts w:ascii="Consolas" w:eastAsia="Times New Roman" w:hAnsi="Consolas" w:cs="Times New Roman"/>
@@ -776,7 +608,6 @@
           <w:lang w:val="en-US" w:eastAsia="ru-RU"/>
         </w:rPr>
       </w:pPr>
-      <w:proofErr w:type="gramStart"/>
       <w:r>
         <w:rPr>
           <w:rFonts w:ascii="Consolas" w:eastAsia="Times New Roman" w:hAnsi="Consolas" w:cs="Times New Roman"/>
@@ -789,7 +620,6 @@
         </w:rPr>
         <w:t>let</w:t>
       </w:r>
-      <w:proofErr w:type="gramEnd"/>
       <w:r>
         <w:rPr>
           <w:rFonts w:ascii="Consolas" w:eastAsia="Times New Roman" w:hAnsi="Consolas" w:cs="Times New Roman"/>
@@ -856,7 +686,6 @@
           <w:lang w:val="en-US" w:eastAsia="ru-RU"/>
         </w:rPr>
       </w:pPr>
-      <w:proofErr w:type="gramStart"/>
       <w:r>
         <w:rPr>
           <w:rFonts w:ascii="Consolas" w:eastAsia="Times New Roman" w:hAnsi="Consolas" w:cs="Times New Roman"/>
@@ -869,7 +698,6 @@
         </w:rPr>
         <w:t>function</w:t>
       </w:r>
-      <w:proofErr w:type="gramEnd"/>
       <w:r>
         <w:rPr>
           <w:rFonts w:ascii="Consolas" w:eastAsia="Times New Roman" w:hAnsi="Consolas" w:cs="Times New Roman"/>
@@ -921,29 +749,7 @@
           <w:szCs w:val="21"/>
           <w:lang w:val="en-US" w:eastAsia="ru-RU"/>
         </w:rPr>
-        <w:t>  </w:t>
-      </w:r>
-      <w:proofErr w:type="spellStart"/>
-      <w:r>
-        <w:rPr>
-          <w:rFonts w:ascii="Consolas" w:eastAsia="Times New Roman" w:hAnsi="Consolas" w:cs="Times New Roman"/>
-          <w:color w:val="F8F8F2"/>
-          <w:sz w:val="21"/>
-          <w:szCs w:val="21"/>
-          <w:lang w:val="en-US" w:eastAsia="ru-RU"/>
-        </w:rPr>
-        <w:t>counter.textContent</w:t>
-      </w:r>
-      <w:proofErr w:type="spellEnd"/>
-      <w:r>
-        <w:rPr>
-          <w:rFonts w:ascii="Consolas" w:eastAsia="Times New Roman" w:hAnsi="Consolas" w:cs="Times New Roman"/>
-          <w:color w:val="F8F8F2"/>
-          <w:sz w:val="21"/>
-          <w:szCs w:val="21"/>
-          <w:lang w:val="en-US" w:eastAsia="ru-RU"/>
-        </w:rPr>
-        <w:t> </w:t>
+        <w:t>  counter.textContent </w:t>
       </w:r>
       <w:r>
         <w:rPr>
@@ -963,19 +769,7 @@
           <w:szCs w:val="21"/>
           <w:lang w:val="en-US" w:eastAsia="ru-RU"/>
         </w:rPr>
-        <w:t> </w:t>
-      </w:r>
-      <w:proofErr w:type="spellStart"/>
-      <w:proofErr w:type="gramStart"/>
-      <w:r>
-        <w:rPr>
-          <w:rFonts w:ascii="Consolas" w:eastAsia="Times New Roman" w:hAnsi="Consolas" w:cs="Times New Roman"/>
-          <w:color w:val="F8F8F2"/>
-          <w:sz w:val="21"/>
-          <w:szCs w:val="21"/>
-          <w:lang w:val="en-US" w:eastAsia="ru-RU"/>
-        </w:rPr>
-        <w:t>state.</w:t>
+        <w:t> state.</w:t>
       </w:r>
       <w:r>
         <w:rPr>
@@ -987,7 +781,6 @@
         </w:rPr>
         <w:t>toString</w:t>
       </w:r>
-      <w:proofErr w:type="spellEnd"/>
       <w:r>
         <w:rPr>
           <w:rFonts w:ascii="Consolas" w:eastAsia="Times New Roman" w:hAnsi="Consolas" w:cs="Times New Roman"/>
@@ -998,7 +791,6 @@
         </w:rPr>
         <w:t>()</w:t>
       </w:r>
-      <w:proofErr w:type="gramEnd"/>
     </w:p>
     <w:p>
       <w:pPr>
@@ -1035,8 +827,6 @@
           <w:lang w:val="en-US" w:eastAsia="ru-RU"/>
         </w:rPr>
       </w:pPr>
-      <w:proofErr w:type="spellStart"/>
-      <w:proofErr w:type="gramStart"/>
       <w:r>
         <w:rPr>
           <w:rFonts w:ascii="Consolas" w:eastAsia="Times New Roman" w:hAnsi="Consolas" w:cs="Times New Roman"/>
@@ -1057,7 +847,6 @@
         </w:rPr>
         <w:t>addEventListener</w:t>
       </w:r>
-      <w:proofErr w:type="spellEnd"/>
       <w:r>
         <w:rPr>
           <w:rFonts w:ascii="Consolas" w:eastAsia="Times New Roman" w:hAnsi="Consolas" w:cs="Times New Roman"/>
@@ -1068,7 +857,6 @@
         </w:rPr>
         <w:t>(</w:t>
       </w:r>
-      <w:proofErr w:type="gramEnd"/>
       <w:r>
         <w:rPr>
           <w:rFonts w:ascii="Consolas" w:eastAsia="Times New Roman" w:hAnsi="Consolas" w:cs="Times New Roman"/>
@@ -1132,54 +920,41 @@
           <w:szCs w:val="21"/>
           <w:lang w:val="en-US" w:eastAsia="ru-RU"/>
         </w:rPr>
+        <w:t>  state</w:t>
+      </w:r>
+      <w:r>
+        <w:rPr>
+          <w:rFonts w:ascii="Consolas" w:eastAsia="Times New Roman" w:hAnsi="Consolas" w:cs="Times New Roman"/>
+          <w:color w:val="F92672"/>
+          <w:sz w:val="21"/>
+          <w:szCs w:val="21"/>
+          <w:lang w:val="en-US" w:eastAsia="ru-RU"/>
+        </w:rPr>
+        <w:t>++</w:t>
+      </w:r>
+    </w:p>
+    <w:p>
+      <w:pPr>
+        <w:shd w:val="clear" w:color="auto" w:fill="272822"/>
+        <w:spacing w:after="0" w:line="285" w:lineRule="atLeast"/>
+        <w:rPr>
+          <w:rFonts w:ascii="Consolas" w:eastAsia="Times New Roman" w:hAnsi="Consolas" w:cs="Times New Roman"/>
+          <w:color w:val="F8F8F2"/>
+          <w:sz w:val="21"/>
+          <w:szCs w:val="21"/>
+          <w:lang w:val="en-US" w:eastAsia="ru-RU"/>
+        </w:rPr>
+      </w:pPr>
+      <w:r>
+        <w:rPr>
+          <w:rFonts w:ascii="Consolas" w:eastAsia="Times New Roman" w:hAnsi="Consolas" w:cs="Times New Roman"/>
+          <w:color w:val="F8F8F2"/>
+          <w:sz w:val="21"/>
+          <w:szCs w:val="21"/>
+          <w:lang w:val="en-US" w:eastAsia="ru-RU"/>
+        </w:rPr>
         <w:t>  </w:t>
       </w:r>
-      <w:proofErr w:type="gramStart"/>
-      <w:r>
-        <w:rPr>
-          <w:rFonts w:ascii="Consolas" w:eastAsia="Times New Roman" w:hAnsi="Consolas" w:cs="Times New Roman"/>
-          <w:color w:val="F8F8F2"/>
-          <w:sz w:val="21"/>
-          <w:szCs w:val="21"/>
-          <w:lang w:val="en-US" w:eastAsia="ru-RU"/>
-        </w:rPr>
-        <w:t>state</w:t>
-      </w:r>
-      <w:proofErr w:type="gramEnd"/>
-      <w:r>
-        <w:rPr>
-          <w:rFonts w:ascii="Consolas" w:eastAsia="Times New Roman" w:hAnsi="Consolas" w:cs="Times New Roman"/>
-          <w:color w:val="F92672"/>
-          <w:sz w:val="21"/>
-          <w:szCs w:val="21"/>
-          <w:lang w:val="en-US" w:eastAsia="ru-RU"/>
-        </w:rPr>
-        <w:t>++</w:t>
-      </w:r>
-    </w:p>
-    <w:p>
-      <w:pPr>
-        <w:shd w:val="clear" w:color="auto" w:fill="272822"/>
-        <w:spacing w:after="0" w:line="285" w:lineRule="atLeast"/>
-        <w:rPr>
-          <w:rFonts w:ascii="Consolas" w:eastAsia="Times New Roman" w:hAnsi="Consolas" w:cs="Times New Roman"/>
-          <w:color w:val="F8F8F2"/>
-          <w:sz w:val="21"/>
-          <w:szCs w:val="21"/>
-          <w:lang w:val="en-US" w:eastAsia="ru-RU"/>
-        </w:rPr>
-      </w:pPr>
-      <w:r>
-        <w:rPr>
-          <w:rFonts w:ascii="Consolas" w:eastAsia="Times New Roman" w:hAnsi="Consolas" w:cs="Times New Roman"/>
-          <w:color w:val="F8F8F2"/>
-          <w:sz w:val="21"/>
-          <w:szCs w:val="21"/>
-          <w:lang w:val="en-US" w:eastAsia="ru-RU"/>
-        </w:rPr>
-        <w:t>  </w:t>
-      </w:r>
-      <w:proofErr w:type="gramStart"/>
       <w:r>
         <w:rPr>
           <w:rFonts w:ascii="Consolas" w:eastAsia="Times New Roman" w:hAnsi="Consolas" w:cs="Times New Roman"/>
@@ -1200,7 +975,6 @@
         </w:rPr>
         <w:t>()</w:t>
       </w:r>
-      <w:proofErr w:type="gramEnd"/>
     </w:p>
     <w:p>
       <w:pPr>
@@ -1237,8 +1011,6 @@
           <w:lang w:val="en-US" w:eastAsia="ru-RU"/>
         </w:rPr>
       </w:pPr>
-      <w:proofErr w:type="spellStart"/>
-      <w:proofErr w:type="gramStart"/>
       <w:r>
         <w:rPr>
           <w:rFonts w:ascii="Consolas" w:eastAsia="Times New Roman" w:hAnsi="Consolas" w:cs="Times New Roman"/>
@@ -1259,7 +1031,6 @@
         </w:rPr>
         <w:t>addEventListener</w:t>
       </w:r>
-      <w:proofErr w:type="spellEnd"/>
       <w:r>
         <w:rPr>
           <w:rFonts w:ascii="Consolas" w:eastAsia="Times New Roman" w:hAnsi="Consolas" w:cs="Times New Roman"/>
@@ -1270,7 +1041,6 @@
         </w:rPr>
         <w:t>(</w:t>
       </w:r>
-      <w:proofErr w:type="gramEnd"/>
       <w:r>
         <w:rPr>
           <w:rFonts w:ascii="Consolas" w:eastAsia="Times New Roman" w:hAnsi="Consolas" w:cs="Times New Roman"/>
@@ -1334,54 +1104,41 @@
           <w:szCs w:val="21"/>
           <w:lang w:val="en-US" w:eastAsia="ru-RU"/>
         </w:rPr>
+        <w:t>  state</w:t>
+      </w:r>
+      <w:r>
+        <w:rPr>
+          <w:rFonts w:ascii="Consolas" w:eastAsia="Times New Roman" w:hAnsi="Consolas" w:cs="Times New Roman"/>
+          <w:color w:val="F92672"/>
+          <w:sz w:val="21"/>
+          <w:szCs w:val="21"/>
+          <w:lang w:val="en-US" w:eastAsia="ru-RU"/>
+        </w:rPr>
+        <w:t>--</w:t>
+      </w:r>
+    </w:p>
+    <w:p>
+      <w:pPr>
+        <w:shd w:val="clear" w:color="auto" w:fill="272822"/>
+        <w:spacing w:after="0" w:line="285" w:lineRule="atLeast"/>
+        <w:rPr>
+          <w:rFonts w:ascii="Consolas" w:eastAsia="Times New Roman" w:hAnsi="Consolas" w:cs="Times New Roman"/>
+          <w:color w:val="F8F8F2"/>
+          <w:sz w:val="21"/>
+          <w:szCs w:val="21"/>
+          <w:lang w:val="en-US" w:eastAsia="ru-RU"/>
+        </w:rPr>
+      </w:pPr>
+      <w:r>
+        <w:rPr>
+          <w:rFonts w:ascii="Consolas" w:eastAsia="Times New Roman" w:hAnsi="Consolas" w:cs="Times New Roman"/>
+          <w:color w:val="F8F8F2"/>
+          <w:sz w:val="21"/>
+          <w:szCs w:val="21"/>
+          <w:lang w:val="en-US" w:eastAsia="ru-RU"/>
+        </w:rPr>
         <w:t>  </w:t>
       </w:r>
-      <w:proofErr w:type="gramStart"/>
-      <w:r>
-        <w:rPr>
-          <w:rFonts w:ascii="Consolas" w:eastAsia="Times New Roman" w:hAnsi="Consolas" w:cs="Times New Roman"/>
-          <w:color w:val="F8F8F2"/>
-          <w:sz w:val="21"/>
-          <w:szCs w:val="21"/>
-          <w:lang w:val="en-US" w:eastAsia="ru-RU"/>
-        </w:rPr>
-        <w:t>state</w:t>
-      </w:r>
-      <w:r>
-        <w:rPr>
-          <w:rFonts w:ascii="Consolas" w:eastAsia="Times New Roman" w:hAnsi="Consolas" w:cs="Times New Roman"/>
-          <w:color w:val="F92672"/>
-          <w:sz w:val="21"/>
-          <w:szCs w:val="21"/>
-          <w:lang w:val="en-US" w:eastAsia="ru-RU"/>
-        </w:rPr>
-        <w:t>--</w:t>
-      </w:r>
-      <w:proofErr w:type="gramEnd"/>
-    </w:p>
-    <w:p>
-      <w:pPr>
-        <w:shd w:val="clear" w:color="auto" w:fill="272822"/>
-        <w:spacing w:after="0" w:line="285" w:lineRule="atLeast"/>
-        <w:rPr>
-          <w:rFonts w:ascii="Consolas" w:eastAsia="Times New Roman" w:hAnsi="Consolas" w:cs="Times New Roman"/>
-          <w:color w:val="F8F8F2"/>
-          <w:sz w:val="21"/>
-          <w:szCs w:val="21"/>
-          <w:lang w:val="en-US" w:eastAsia="ru-RU"/>
-        </w:rPr>
-      </w:pPr>
-      <w:r>
-        <w:rPr>
-          <w:rFonts w:ascii="Consolas" w:eastAsia="Times New Roman" w:hAnsi="Consolas" w:cs="Times New Roman"/>
-          <w:color w:val="F8F8F2"/>
-          <w:sz w:val="21"/>
-          <w:szCs w:val="21"/>
-          <w:lang w:val="en-US" w:eastAsia="ru-RU"/>
-        </w:rPr>
-        <w:t>  </w:t>
-      </w:r>
-      <w:proofErr w:type="gramStart"/>
       <w:r>
         <w:rPr>
           <w:rFonts w:ascii="Consolas" w:eastAsia="Times New Roman" w:hAnsi="Consolas" w:cs="Times New Roman"/>
@@ -1402,7 +1159,6 @@
         </w:rPr>
         <w:t>()</w:t>
       </w:r>
-      <w:proofErr w:type="gramEnd"/>
     </w:p>
     <w:p>
       <w:pPr>
@@ -1439,8 +1195,6 @@
           <w:lang w:val="en-US" w:eastAsia="ru-RU"/>
         </w:rPr>
       </w:pPr>
-      <w:proofErr w:type="spellStart"/>
-      <w:proofErr w:type="gramStart"/>
       <w:r>
         <w:rPr>
           <w:rFonts w:ascii="Consolas" w:eastAsia="Times New Roman" w:hAnsi="Consolas" w:cs="Times New Roman"/>
@@ -1461,7 +1215,6 @@
         </w:rPr>
         <w:t>addEventListener</w:t>
       </w:r>
-      <w:proofErr w:type="spellEnd"/>
       <w:r>
         <w:rPr>
           <w:rFonts w:ascii="Consolas" w:eastAsia="Times New Roman" w:hAnsi="Consolas" w:cs="Times New Roman"/>
@@ -1472,7 +1225,6 @@
         </w:rPr>
         <w:t>(</w:t>
       </w:r>
-      <w:proofErr w:type="gramEnd"/>
       <w:r>
         <w:rPr>
           <w:rFonts w:ascii="Consolas" w:eastAsia="Times New Roman" w:hAnsi="Consolas" w:cs="Times New Roman"/>
@@ -1539,8 +1291,6 @@
         <w:lastRenderedPageBreak/>
         <w:t>  </w:t>
       </w:r>
-      <w:proofErr w:type="spellStart"/>
-      <w:proofErr w:type="gramStart"/>
       <w:r>
         <w:rPr>
           <w:rFonts w:ascii="Consolas" w:eastAsia="Times New Roman" w:hAnsi="Consolas" w:cs="Times New Roman"/>
@@ -1551,27 +1301,15 @@
         </w:rPr>
         <w:t>setTimeout</w:t>
       </w:r>
-      <w:proofErr w:type="spellEnd"/>
-      <w:r>
-        <w:rPr>
-          <w:rFonts w:ascii="Consolas" w:eastAsia="Times New Roman" w:hAnsi="Consolas" w:cs="Times New Roman"/>
-          <w:color w:val="F8F8F2"/>
-          <w:sz w:val="21"/>
-          <w:szCs w:val="21"/>
-          <w:lang w:val="en-US" w:eastAsia="ru-RU"/>
-        </w:rPr>
-        <w:t>(</w:t>
-      </w:r>
-      <w:proofErr w:type="gramEnd"/>
-      <w:r>
-        <w:rPr>
-          <w:rFonts w:ascii="Consolas" w:eastAsia="Times New Roman" w:hAnsi="Consolas" w:cs="Times New Roman"/>
-          <w:color w:val="F8F8F2"/>
-          <w:sz w:val="21"/>
-          <w:szCs w:val="21"/>
-          <w:lang w:val="en-US" w:eastAsia="ru-RU"/>
-        </w:rPr>
-        <w:t>() </w:t>
+      <w:r>
+        <w:rPr>
+          <w:rFonts w:ascii="Consolas" w:eastAsia="Times New Roman" w:hAnsi="Consolas" w:cs="Times New Roman"/>
+          <w:color w:val="F8F8F2"/>
+          <w:sz w:val="21"/>
+          <w:szCs w:val="21"/>
+          <w:lang w:val="en-US" w:eastAsia="ru-RU"/>
+        </w:rPr>
+        <w:t>(() </w:t>
       </w:r>
       <w:r>
         <w:rPr>
@@ -1616,54 +1354,41 @@
           <w:szCs w:val="21"/>
           <w:lang w:val="en-US" w:eastAsia="ru-RU"/>
         </w:rPr>
+        <w:t>    state</w:t>
+      </w:r>
+      <w:r>
+        <w:rPr>
+          <w:rFonts w:ascii="Consolas" w:eastAsia="Times New Roman" w:hAnsi="Consolas" w:cs="Times New Roman"/>
+          <w:color w:val="F92672"/>
+          <w:sz w:val="21"/>
+          <w:szCs w:val="21"/>
+          <w:lang w:val="en-US" w:eastAsia="ru-RU"/>
+        </w:rPr>
+        <w:t>++</w:t>
+      </w:r>
+    </w:p>
+    <w:p>
+      <w:pPr>
+        <w:shd w:val="clear" w:color="auto" w:fill="272822"/>
+        <w:spacing w:after="0" w:line="285" w:lineRule="atLeast"/>
+        <w:rPr>
+          <w:rFonts w:ascii="Consolas" w:eastAsia="Times New Roman" w:hAnsi="Consolas" w:cs="Times New Roman"/>
+          <w:color w:val="F8F8F2"/>
+          <w:sz w:val="21"/>
+          <w:szCs w:val="21"/>
+          <w:lang w:val="en-US" w:eastAsia="ru-RU"/>
+        </w:rPr>
+      </w:pPr>
+      <w:r>
+        <w:rPr>
+          <w:rFonts w:ascii="Consolas" w:eastAsia="Times New Roman" w:hAnsi="Consolas" w:cs="Times New Roman"/>
+          <w:color w:val="F8F8F2"/>
+          <w:sz w:val="21"/>
+          <w:szCs w:val="21"/>
+          <w:lang w:val="en-US" w:eastAsia="ru-RU"/>
+        </w:rPr>
         <w:t>    </w:t>
       </w:r>
-      <w:proofErr w:type="gramStart"/>
-      <w:r>
-        <w:rPr>
-          <w:rFonts w:ascii="Consolas" w:eastAsia="Times New Roman" w:hAnsi="Consolas" w:cs="Times New Roman"/>
-          <w:color w:val="F8F8F2"/>
-          <w:sz w:val="21"/>
-          <w:szCs w:val="21"/>
-          <w:lang w:val="en-US" w:eastAsia="ru-RU"/>
-        </w:rPr>
-        <w:t>state</w:t>
-      </w:r>
-      <w:proofErr w:type="gramEnd"/>
-      <w:r>
-        <w:rPr>
-          <w:rFonts w:ascii="Consolas" w:eastAsia="Times New Roman" w:hAnsi="Consolas" w:cs="Times New Roman"/>
-          <w:color w:val="F92672"/>
-          <w:sz w:val="21"/>
-          <w:szCs w:val="21"/>
-          <w:lang w:val="en-US" w:eastAsia="ru-RU"/>
-        </w:rPr>
-        <w:t>++</w:t>
-      </w:r>
-    </w:p>
-    <w:p>
-      <w:pPr>
-        <w:shd w:val="clear" w:color="auto" w:fill="272822"/>
-        <w:spacing w:after="0" w:line="285" w:lineRule="atLeast"/>
-        <w:rPr>
-          <w:rFonts w:ascii="Consolas" w:eastAsia="Times New Roman" w:hAnsi="Consolas" w:cs="Times New Roman"/>
-          <w:color w:val="F8F8F2"/>
-          <w:sz w:val="21"/>
-          <w:szCs w:val="21"/>
-          <w:lang w:val="en-US" w:eastAsia="ru-RU"/>
-        </w:rPr>
-      </w:pPr>
-      <w:r>
-        <w:rPr>
-          <w:rFonts w:ascii="Consolas" w:eastAsia="Times New Roman" w:hAnsi="Consolas" w:cs="Times New Roman"/>
-          <w:color w:val="F8F8F2"/>
-          <w:sz w:val="21"/>
-          <w:szCs w:val="21"/>
-          <w:lang w:val="en-US" w:eastAsia="ru-RU"/>
-        </w:rPr>
-        <w:t>    </w:t>
-      </w:r>
-      <w:proofErr w:type="gramStart"/>
       <w:r>
         <w:rPr>
           <w:rFonts w:ascii="Consolas" w:eastAsia="Times New Roman" w:hAnsi="Consolas" w:cs="Times New Roman"/>
@@ -1684,7 +1409,6 @@
         </w:rPr>
         <w:t>()</w:t>
       </w:r>
-      <w:proofErr w:type="gramEnd"/>
     </w:p>
     <w:p>
       <w:pPr>
@@ -1764,8 +1488,6 @@
           <w:lang w:val="en-US" w:eastAsia="ru-RU"/>
         </w:rPr>
       </w:pPr>
-      <w:proofErr w:type="spellStart"/>
-      <w:proofErr w:type="gramStart"/>
       <w:r>
         <w:rPr>
           <w:rFonts w:ascii="Consolas" w:eastAsia="Times New Roman" w:hAnsi="Consolas" w:cs="Times New Roman"/>
@@ -1786,7 +1508,6 @@
         </w:rPr>
         <w:t>addEventListener</w:t>
       </w:r>
-      <w:proofErr w:type="spellEnd"/>
       <w:r>
         <w:rPr>
           <w:rFonts w:ascii="Consolas" w:eastAsia="Times New Roman" w:hAnsi="Consolas" w:cs="Times New Roman"/>
@@ -1797,7 +1518,6 @@
         </w:rPr>
         <w:t>(</w:t>
       </w:r>
-      <w:proofErr w:type="gramEnd"/>
       <w:r>
         <w:rPr>
           <w:rFonts w:ascii="Consolas" w:eastAsia="Times New Roman" w:hAnsi="Consolas" w:cs="Times New Roman"/>
@@ -1861,19 +1581,7 @@
           <w:szCs w:val="21"/>
           <w:lang w:val="en-US" w:eastAsia="ru-RU"/>
         </w:rPr>
-        <w:t>  </w:t>
-      </w:r>
-      <w:proofErr w:type="spellStart"/>
-      <w:proofErr w:type="gramStart"/>
-      <w:r>
-        <w:rPr>
-          <w:rFonts w:ascii="Consolas" w:eastAsia="Times New Roman" w:hAnsi="Consolas" w:cs="Times New Roman"/>
-          <w:color w:val="F8F8F2"/>
-          <w:sz w:val="21"/>
-          <w:szCs w:val="21"/>
-          <w:lang w:val="en-US" w:eastAsia="ru-RU"/>
-        </w:rPr>
-        <w:t>document.body.</w:t>
+        <w:t>  document.body.</w:t>
       </w:r>
       <w:r>
         <w:rPr>
@@ -1905,7 +1613,6 @@
         </w:rPr>
         <w:t>toggle</w:t>
       </w:r>
-      <w:proofErr w:type="spellEnd"/>
       <w:r>
         <w:rPr>
           <w:rFonts w:ascii="Consolas" w:eastAsia="Times New Roman" w:hAnsi="Consolas" w:cs="Times New Roman"/>
@@ -1916,7 +1623,6 @@
         </w:rPr>
         <w:t>(</w:t>
       </w:r>
-      <w:proofErr w:type="gramEnd"/>
       <w:r>
         <w:rPr>
           <w:rFonts w:ascii="Consolas" w:eastAsia="Times New Roman" w:hAnsi="Consolas" w:cs="Times New Roman"/>
@@ -1973,7 +1679,6 @@
           <w:lang w:eastAsia="ru-RU"/>
         </w:rPr>
       </w:pPr>
-      <w:proofErr w:type="spellStart"/>
       <w:r>
         <w:rPr>
           <w:rFonts w:ascii="Consolas" w:eastAsia="Times New Roman" w:hAnsi="Consolas" w:cs="Times New Roman"/>
@@ -1984,7 +1689,6 @@
         </w:rPr>
         <w:t>render</w:t>
       </w:r>
-      <w:proofErr w:type="spellEnd"/>
       <w:r>
         <w:rPr>
           <w:rFonts w:ascii="Consolas" w:eastAsia="Times New Roman" w:hAnsi="Consolas" w:cs="Times New Roman"/>
@@ -2024,79 +1728,7 @@
           <w:highlight w:val="cyan"/>
           <w:lang w:val="en-US"/>
         </w:rPr>
-        <w:t xml:space="preserve">Реализуем REDUX </w:t>
-      </w:r>
-      <w:proofErr w:type="spellStart"/>
-      <w:r>
-        <w:rPr>
-          <w:b/>
-          <w:highlight w:val="cyan"/>
-          <w:lang w:val="en-US"/>
-        </w:rPr>
-        <w:t>технологию</w:t>
-      </w:r>
-      <w:proofErr w:type="spellEnd"/>
-      <w:r>
-        <w:rPr>
-          <w:b/>
-          <w:highlight w:val="cyan"/>
-          <w:lang w:val="en-US"/>
-        </w:rPr>
-        <w:t xml:space="preserve"> </w:t>
-      </w:r>
-      <w:proofErr w:type="spellStart"/>
-      <w:r>
-        <w:rPr>
-          <w:b/>
-          <w:highlight w:val="cyan"/>
-          <w:lang w:val="en-US"/>
-        </w:rPr>
-        <w:t>без</w:t>
-      </w:r>
-      <w:proofErr w:type="spellEnd"/>
-      <w:r>
-        <w:rPr>
-          <w:b/>
-          <w:highlight w:val="cyan"/>
-          <w:lang w:val="en-US"/>
-        </w:rPr>
-        <w:t xml:space="preserve"> </w:t>
-      </w:r>
-      <w:proofErr w:type="spellStart"/>
-      <w:r>
-        <w:rPr>
-          <w:b/>
-          <w:highlight w:val="cyan"/>
-          <w:lang w:val="en-US"/>
-        </w:rPr>
-        <w:t>установки</w:t>
-      </w:r>
-      <w:proofErr w:type="spellEnd"/>
-      <w:r>
-        <w:rPr>
-          <w:b/>
-          <w:highlight w:val="cyan"/>
-          <w:lang w:val="en-US"/>
-        </w:rPr>
-        <w:t xml:space="preserve"> </w:t>
-      </w:r>
-      <w:proofErr w:type="spellStart"/>
-      <w:r>
-        <w:rPr>
-          <w:b/>
-          <w:highlight w:val="cyan"/>
-          <w:lang w:val="en-US"/>
-        </w:rPr>
-        <w:t>библиотеки</w:t>
-      </w:r>
-      <w:proofErr w:type="spellEnd"/>
-      <w:r>
-        <w:rPr>
-          <w:b/>
-          <w:highlight w:val="cyan"/>
-          <w:lang w:val="en-US"/>
-        </w:rPr>
-        <w:t>:</w:t>
+        <w:t>Реализуем REDUX технологию без установки библиотеки:</w:t>
       </w:r>
     </w:p>
     <w:p>
@@ -2214,65 +1846,105 @@
     <w:p>
       <w:pPr>
         <w:rPr>
+          <w:b/>
           <w:lang w:val="en-US"/>
         </w:rPr>
       </w:pPr>
-      <w:proofErr w:type="gramStart"/>
-      <w:r>
-        <w:rPr>
+      <w:r>
+        <w:rPr>
+          <w:b/>
           <w:lang w:val="en-US"/>
         </w:rPr>
-        <w:t>yarn</w:t>
-      </w:r>
-      <w:proofErr w:type="gramEnd"/>
-      <w:r>
-        <w:rPr>
+        <w:t>yarn add redux</w:t>
+      </w:r>
+    </w:p>
+    <w:p>
+      <w:pPr>
+        <w:rPr>
+          <w:b/>
           <w:lang w:val="en-US"/>
         </w:rPr>
-        <w:t xml:space="preserve"> add </w:t>
-      </w:r>
-      <w:proofErr w:type="spellStart"/>
-      <w:r>
-        <w:rPr>
+      </w:pPr>
+      <w:r>
+        <w:rPr>
+          <w:b/>
           <w:lang w:val="en-US"/>
         </w:rPr>
-        <w:t>redux</w:t>
-      </w:r>
-      <w:proofErr w:type="spellEnd"/>
-    </w:p>
-    <w:p>
-      <w:pPr>
-        <w:rPr>
+        <w:t>npm install redux</w:t>
+      </w:r>
+    </w:p>
+    <w:p>
+      <w:r>
+        <w:t xml:space="preserve">Сам </w:t>
+      </w:r>
+      <w:r>
+        <w:rPr>
+          <w:lang w:val="en-US"/>
+        </w:rPr>
+        <w:t>Redux</w:t>
+      </w:r>
+      <w:r>
+        <w:t xml:space="preserve"> </w:t>
+      </w:r>
+      <w:r>
+        <w:t xml:space="preserve">не может работать с асинхронными операциями (работа с сервером), поэтому нам нужен будет дополнительный инструмент </w:t>
+      </w:r>
+      <w:r>
+        <w:rPr>
+          <w:lang w:val="en-US"/>
+        </w:rPr>
+        <w:t>thunk</w:t>
+      </w:r>
+      <w:r>
+        <w:t xml:space="preserve"> </w:t>
+      </w:r>
+      <w:r>
+        <w:t>(</w:t>
+      </w:r>
+      <w:bookmarkStart w:id="0" w:name="_GoBack"/>
+      <w:bookmarkEnd w:id="0"/>
+      <w:r>
+        <w:t xml:space="preserve">это </w:t>
+      </w:r>
+      <w:r>
+        <w:rPr>
+          <w:lang w:val="en-US"/>
+        </w:rPr>
+        <w:t>middleware</w:t>
+      </w:r>
+      <w:r>
+        <w:t>)</w:t>
+      </w:r>
+    </w:p>
+    <w:p>
+      <w:pPr>
+        <w:rPr>
+          <w:b/>
+          <w:lang w:val="en-US"/>
+        </w:rPr>
+      </w:pPr>
+      <w:r>
+        <w:rPr>
+          <w:b/>
+        </w:rPr>
+        <w:t>yarn add redux-thunk</w:t>
+      </w:r>
+    </w:p>
+    <w:p>
+      <w:pPr>
+        <w:rPr>
+          <w:b/>
           <w:highlight w:val="cyan"/>
           <w:lang w:val="en-US"/>
         </w:rPr>
       </w:pPr>
-      <w:proofErr w:type="spellStart"/>
-      <w:proofErr w:type="gramStart"/>
-      <w:r>
-        <w:rPr>
+      <w:r>
+        <w:rPr>
+          <w:b/>
           <w:lang w:val="en-US"/>
         </w:rPr>
-        <w:t>npm</w:t>
-      </w:r>
-      <w:proofErr w:type="spellEnd"/>
-      <w:proofErr w:type="gramEnd"/>
-      <w:r>
-        <w:rPr>
-          <w:lang w:val="en-US"/>
-        </w:rPr>
-        <w:t xml:space="preserve"> install </w:t>
-      </w:r>
-      <w:proofErr w:type="spellStart"/>
-      <w:r>
-        <w:rPr>
-          <w:lang w:val="en-US"/>
-        </w:rPr>
-        <w:t>redux</w:t>
-      </w:r>
-      <w:bookmarkStart w:id="0" w:name="_GoBack"/>
-      <w:bookmarkEnd w:id="0"/>
-      <w:proofErr w:type="spellEnd"/>
+        <w:t>npm install redux-thunk</w:t>
+      </w:r>
     </w:p>
     <w:p>
       <w:pPr>
@@ -2280,7 +1952,6 @@
         <w:rPr>
           <w:b/>
           <w:highlight w:val="cyan"/>
-          <w:lang w:val="en-US"/>
         </w:rPr>
       </w:pPr>
     </w:p>
@@ -2290,7 +1961,6 @@
         <w:rPr>
           <w:b/>
           <w:highlight w:val="cyan"/>
-          <w:lang w:val="en-US"/>
         </w:rPr>
       </w:pPr>
     </w:p>

</xml_diff>

<commit_message>
counter functionality complete, add THUNK and LOGGER middleware
</commit_message>
<xml_diff>
--- a/notes/notes.docx
+++ b/notes/notes.docx
@@ -1899,61 +1899,228 @@
         <w:t xml:space="preserve"> </w:t>
       </w:r>
       <w:r>
-        <w:t>(</w:t>
+        <w:t xml:space="preserve">(это </w:t>
+      </w:r>
+      <w:r>
+        <w:rPr>
+          <w:lang w:val="en-US"/>
+        </w:rPr>
+        <w:t>middleware</w:t>
+      </w:r>
+      <w:r>
+        <w:t>)</w:t>
+      </w:r>
+    </w:p>
+    <w:p>
+      <w:pPr>
+        <w:rPr>
+          <w:b/>
+          <w:lang w:val="en-US"/>
+        </w:rPr>
+      </w:pPr>
+      <w:r>
+        <w:rPr>
+          <w:b/>
+        </w:rPr>
+        <w:t>yarn add redux-thunk</w:t>
+      </w:r>
+    </w:p>
+    <w:p>
+      <w:pPr>
+        <w:rPr>
+          <w:b/>
+          <w:lang w:val="en-US"/>
+        </w:rPr>
+      </w:pPr>
+      <w:r>
+        <w:rPr>
+          <w:b/>
+          <w:lang w:val="en-US"/>
+        </w:rPr>
+        <w:t>npm install redux-thunk</w:t>
+      </w:r>
+    </w:p>
+    <w:p>
+      <w:pPr>
+        <w:rPr>
+          <w:b/>
+          <w:lang w:val="en-US"/>
+        </w:rPr>
+      </w:pPr>
+      <w:r>
+        <w:rPr>
+          <w:highlight w:val="cyan"/>
+        </w:rPr>
+        <w:t>В Redux есть свой логгер</w:t>
+      </w:r>
+      <w:r>
+        <w:rPr>
+          <w:b/>
+        </w:rPr>
+        <w:t>, называтеся:</w:t>
+      </w:r>
+    </w:p>
+    <w:p>
+      <w:pPr>
+        <w:rPr>
+          <w:b/>
+          <w:lang w:val="en-US"/>
+        </w:rPr>
+      </w:pPr>
+      <w:r>
+        <w:rPr>
+          <w:b/>
+          <w:lang w:val="en-US"/>
+        </w:rPr>
+        <w:t xml:space="preserve"> </w:t>
+      </w:r>
+      <w:r>
+        <w:rPr>
+          <w:b/>
+          <w:lang w:val="en-US"/>
+        </w:rPr>
+        <w:t>Redux</w:t>
+      </w:r>
+      <w:r>
+        <w:rPr>
+          <w:b/>
+          <w:lang w:val="en-US"/>
+        </w:rPr>
+        <w:t xml:space="preserve"> </w:t>
+      </w:r>
+      <w:r>
+        <w:rPr>
+          <w:b/>
+          <w:lang w:val="en-US"/>
+        </w:rPr>
+        <w:t>logger</w:t>
+      </w:r>
+    </w:p>
+    <w:p>
+      <w:pPr>
+        <w:rPr>
+          <w:lang w:val="en-US"/>
+        </w:rPr>
+      </w:pPr>
+      <w:r>
+        <w:t>Установка</w:t>
+      </w:r>
+      <w:r>
+        <w:rPr>
+          <w:lang w:val="en-US"/>
+        </w:rPr>
+        <w:t>:</w:t>
+      </w:r>
+    </w:p>
+    <w:p>
+      <w:pPr>
+        <w:rPr>
+          <w:b/>
+          <w:lang w:val="en-US"/>
+        </w:rPr>
+      </w:pPr>
+      <w:r>
+        <w:rPr>
+          <w:b/>
+          <w:lang w:val="en-US"/>
+        </w:rPr>
+        <w:t>yarn add redux-logger</w:t>
+      </w:r>
+    </w:p>
+    <w:p>
+      <w:pPr>
+        <w:rPr>
+          <w:b/>
+          <w:highlight w:val="cyan"/>
+        </w:rPr>
+      </w:pPr>
+      <w:r>
+        <w:rPr>
+          <w:b/>
+          <w:lang w:val="en-US"/>
+        </w:rPr>
+        <w:t>npm</w:t>
+      </w:r>
+      <w:r>
+        <w:rPr>
+          <w:b/>
+        </w:rPr>
+        <w:t xml:space="preserve"> </w:t>
+      </w:r>
+      <w:r>
+        <w:rPr>
+          <w:b/>
+          <w:lang w:val="en-US"/>
+        </w:rPr>
+        <w:t>install</w:t>
+      </w:r>
+      <w:r>
+        <w:rPr>
+          <w:b/>
+        </w:rPr>
+        <w:t xml:space="preserve"> </w:t>
+      </w:r>
+      <w:r>
+        <w:rPr>
+          <w:b/>
+          <w:lang w:val="en-US"/>
+        </w:rPr>
+        <w:t>redux</w:t>
+      </w:r>
+      <w:r>
+        <w:rPr>
+          <w:b/>
+        </w:rPr>
+        <w:t>-</w:t>
+      </w:r>
+      <w:r>
+        <w:rPr>
+          <w:b/>
+          <w:lang w:val="en-US"/>
+        </w:rPr>
+        <w:t>logger</w:t>
+      </w:r>
+    </w:p>
+    <w:p>
+      <w:pPr>
+        <w:rPr>
+          <w:b/>
+          <w:highlight w:val="cyan"/>
+          <w:lang w:val="en-US"/>
+        </w:rPr>
+      </w:pPr>
+      <w:r>
+        <w:rPr>
+          <w:b/>
+          <w:highlight w:val="cyan"/>
+        </w:rPr>
+        <w:t xml:space="preserve">При правильной настройке </w:t>
+      </w:r>
+      <w:r>
+        <w:rPr>
+          <w:b/>
+          <w:highlight w:val="cyan"/>
+          <w:lang w:val="en-US"/>
+        </w:rPr>
+        <w:t>Redux</w:t>
+      </w:r>
+      <w:r>
+        <w:rPr>
+          <w:b/>
+          <w:highlight w:val="cyan"/>
+        </w:rPr>
+        <w:t xml:space="preserve"> логгер сам выводит значения стейта и </w:t>
+      </w:r>
+      <w:r>
+        <w:rPr>
+          <w:b/>
+          <w:highlight w:val="cyan"/>
+          <w:lang w:val="en-US"/>
+        </w:rPr>
+        <w:t>action</w:t>
       </w:r>
       <w:bookmarkStart w:id="0" w:name="_GoBack"/>
       <w:bookmarkEnd w:id="0"/>
-      <w:r>
-        <w:t xml:space="preserve">это </w:t>
-      </w:r>
-      <w:r>
-        <w:rPr>
-          <w:lang w:val="en-US"/>
-        </w:rPr>
-        <w:t>middleware</w:t>
-      </w:r>
-      <w:r>
-        <w:t>)</w:t>
-      </w:r>
-    </w:p>
-    <w:p>
-      <w:pPr>
-        <w:rPr>
-          <w:b/>
-          <w:lang w:val="en-US"/>
-        </w:rPr>
-      </w:pPr>
-      <w:r>
-        <w:rPr>
-          <w:b/>
-        </w:rPr>
-        <w:t>yarn add redux-thunk</w:t>
-      </w:r>
-    </w:p>
-    <w:p>
-      <w:pPr>
-        <w:rPr>
-          <w:b/>
-          <w:highlight w:val="cyan"/>
-          <w:lang w:val="en-US"/>
-        </w:rPr>
-      </w:pPr>
-      <w:r>
-        <w:rPr>
-          <w:b/>
-          <w:lang w:val="en-US"/>
-        </w:rPr>
-        <w:t>npm install redux-thunk</w:t>
-      </w:r>
-    </w:p>
-    <w:p>
-      <w:pPr>
-        <w:jc w:val="center"/>
-        <w:rPr>
-          <w:b/>
-          <w:highlight w:val="cyan"/>
-        </w:rPr>
-      </w:pPr>
     </w:p>
     <w:p>
       <w:pPr>

</xml_diff>

<commit_message>
add Redux dev tools
</commit_message>
<xml_diff>
--- a/notes/notes.docx
+++ b/notes/notes.docx
@@ -120,6 +120,8 @@
           <w:lang w:val="en-US" w:eastAsia="ru-RU"/>
         </w:rPr>
       </w:pPr>
+      <w:proofErr w:type="spellStart"/>
+      <w:proofErr w:type="gramStart"/>
       <w:r>
         <w:rPr>
           <w:rFonts w:ascii="Consolas" w:eastAsia="Times New Roman" w:hAnsi="Consolas" w:cs="Times New Roman"/>
@@ -132,6 +134,8 @@
         </w:rPr>
         <w:t>const</w:t>
       </w:r>
+      <w:proofErr w:type="spellEnd"/>
+      <w:proofErr w:type="gramEnd"/>
       <w:r>
         <w:rPr>
           <w:rFonts w:ascii="Consolas" w:eastAsia="Times New Roman" w:hAnsi="Consolas" w:cs="Times New Roman"/>
@@ -160,7 +164,18 @@
           <w:szCs w:val="21"/>
           <w:lang w:val="en-US" w:eastAsia="ru-RU"/>
         </w:rPr>
-        <w:t> document.</w:t>
+        <w:t> </w:t>
+      </w:r>
+      <w:proofErr w:type="spellStart"/>
+      <w:r>
+        <w:rPr>
+          <w:rFonts w:ascii="Consolas" w:eastAsia="Times New Roman" w:hAnsi="Consolas" w:cs="Times New Roman"/>
+          <w:color w:val="F8F8F2"/>
+          <w:sz w:val="21"/>
+          <w:szCs w:val="21"/>
+          <w:lang w:val="en-US" w:eastAsia="ru-RU"/>
+        </w:rPr>
+        <w:t>document.</w:t>
       </w:r>
       <w:r>
         <w:rPr>
@@ -172,6 +187,7 @@
         </w:rPr>
         <w:t>getElementById</w:t>
       </w:r>
+      <w:proofErr w:type="spellEnd"/>
       <w:r>
         <w:rPr>
           <w:rFonts w:ascii="Consolas" w:eastAsia="Times New Roman" w:hAnsi="Consolas" w:cs="Times New Roman"/>
@@ -215,6 +231,8 @@
           <w:lang w:val="en-US" w:eastAsia="ru-RU"/>
         </w:rPr>
       </w:pPr>
+      <w:proofErr w:type="spellStart"/>
+      <w:proofErr w:type="gramStart"/>
       <w:r>
         <w:rPr>
           <w:rFonts w:ascii="Consolas" w:eastAsia="Times New Roman" w:hAnsi="Consolas" w:cs="Times New Roman"/>
@@ -227,15 +245,39 @@
         </w:rPr>
         <w:t>const</w:t>
       </w:r>
-      <w:r>
-        <w:rPr>
-          <w:rFonts w:ascii="Consolas" w:eastAsia="Times New Roman" w:hAnsi="Consolas" w:cs="Times New Roman"/>
-          <w:color w:val="F8F8F2"/>
-          <w:sz w:val="21"/>
-          <w:szCs w:val="21"/>
-          <w:lang w:val="en-US" w:eastAsia="ru-RU"/>
-        </w:rPr>
-        <w:t> addBtn </w:t>
+      <w:proofErr w:type="spellEnd"/>
+      <w:proofErr w:type="gramEnd"/>
+      <w:r>
+        <w:rPr>
+          <w:rFonts w:ascii="Consolas" w:eastAsia="Times New Roman" w:hAnsi="Consolas" w:cs="Times New Roman"/>
+          <w:color w:val="F8F8F2"/>
+          <w:sz w:val="21"/>
+          <w:szCs w:val="21"/>
+          <w:lang w:val="en-US" w:eastAsia="ru-RU"/>
+        </w:rPr>
+        <w:t> </w:t>
+      </w:r>
+      <w:proofErr w:type="spellStart"/>
+      <w:r>
+        <w:rPr>
+          <w:rFonts w:ascii="Consolas" w:eastAsia="Times New Roman" w:hAnsi="Consolas" w:cs="Times New Roman"/>
+          <w:color w:val="F8F8F2"/>
+          <w:sz w:val="21"/>
+          <w:szCs w:val="21"/>
+          <w:lang w:val="en-US" w:eastAsia="ru-RU"/>
+        </w:rPr>
+        <w:t>addBtn</w:t>
+      </w:r>
+      <w:proofErr w:type="spellEnd"/>
+      <w:r>
+        <w:rPr>
+          <w:rFonts w:ascii="Consolas" w:eastAsia="Times New Roman" w:hAnsi="Consolas" w:cs="Times New Roman"/>
+          <w:color w:val="F8F8F2"/>
+          <w:sz w:val="21"/>
+          <w:szCs w:val="21"/>
+          <w:lang w:val="en-US" w:eastAsia="ru-RU"/>
+        </w:rPr>
+        <w:t> </w:t>
       </w:r>
       <w:r>
         <w:rPr>
@@ -255,7 +297,18 @@
           <w:szCs w:val="21"/>
           <w:lang w:val="en-US" w:eastAsia="ru-RU"/>
         </w:rPr>
-        <w:t> document.</w:t>
+        <w:t> </w:t>
+      </w:r>
+      <w:proofErr w:type="spellStart"/>
+      <w:r>
+        <w:rPr>
+          <w:rFonts w:ascii="Consolas" w:eastAsia="Times New Roman" w:hAnsi="Consolas" w:cs="Times New Roman"/>
+          <w:color w:val="F8F8F2"/>
+          <w:sz w:val="21"/>
+          <w:szCs w:val="21"/>
+          <w:lang w:val="en-US" w:eastAsia="ru-RU"/>
+        </w:rPr>
+        <w:t>document.</w:t>
       </w:r>
       <w:r>
         <w:rPr>
@@ -267,6 +320,7 @@
         </w:rPr>
         <w:t>getElementById</w:t>
       </w:r>
+      <w:proofErr w:type="spellEnd"/>
       <w:r>
         <w:rPr>
           <w:rFonts w:ascii="Consolas" w:eastAsia="Times New Roman" w:hAnsi="Consolas" w:cs="Times New Roman"/>
@@ -310,6 +364,8 @@
           <w:lang w:val="en-US" w:eastAsia="ru-RU"/>
         </w:rPr>
       </w:pPr>
+      <w:proofErr w:type="spellStart"/>
+      <w:proofErr w:type="gramStart"/>
       <w:r>
         <w:rPr>
           <w:rFonts w:ascii="Consolas" w:eastAsia="Times New Roman" w:hAnsi="Consolas" w:cs="Times New Roman"/>
@@ -322,15 +378,39 @@
         </w:rPr>
         <w:t>const</w:t>
       </w:r>
-      <w:r>
-        <w:rPr>
-          <w:rFonts w:ascii="Consolas" w:eastAsia="Times New Roman" w:hAnsi="Consolas" w:cs="Times New Roman"/>
-          <w:color w:val="F8F8F2"/>
-          <w:sz w:val="21"/>
-          <w:szCs w:val="21"/>
-          <w:lang w:val="en-US" w:eastAsia="ru-RU"/>
-        </w:rPr>
-        <w:t> subBtn </w:t>
+      <w:proofErr w:type="spellEnd"/>
+      <w:proofErr w:type="gramEnd"/>
+      <w:r>
+        <w:rPr>
+          <w:rFonts w:ascii="Consolas" w:eastAsia="Times New Roman" w:hAnsi="Consolas" w:cs="Times New Roman"/>
+          <w:color w:val="F8F8F2"/>
+          <w:sz w:val="21"/>
+          <w:szCs w:val="21"/>
+          <w:lang w:val="en-US" w:eastAsia="ru-RU"/>
+        </w:rPr>
+        <w:t> </w:t>
+      </w:r>
+      <w:proofErr w:type="spellStart"/>
+      <w:r>
+        <w:rPr>
+          <w:rFonts w:ascii="Consolas" w:eastAsia="Times New Roman" w:hAnsi="Consolas" w:cs="Times New Roman"/>
+          <w:color w:val="F8F8F2"/>
+          <w:sz w:val="21"/>
+          <w:szCs w:val="21"/>
+          <w:lang w:val="en-US" w:eastAsia="ru-RU"/>
+        </w:rPr>
+        <w:t>subBtn</w:t>
+      </w:r>
+      <w:proofErr w:type="spellEnd"/>
+      <w:r>
+        <w:rPr>
+          <w:rFonts w:ascii="Consolas" w:eastAsia="Times New Roman" w:hAnsi="Consolas" w:cs="Times New Roman"/>
+          <w:color w:val="F8F8F2"/>
+          <w:sz w:val="21"/>
+          <w:szCs w:val="21"/>
+          <w:lang w:val="en-US" w:eastAsia="ru-RU"/>
+        </w:rPr>
+        <w:t> </w:t>
       </w:r>
       <w:r>
         <w:rPr>
@@ -350,7 +430,18 @@
           <w:szCs w:val="21"/>
           <w:lang w:val="en-US" w:eastAsia="ru-RU"/>
         </w:rPr>
-        <w:t> document.</w:t>
+        <w:t> </w:t>
+      </w:r>
+      <w:proofErr w:type="spellStart"/>
+      <w:r>
+        <w:rPr>
+          <w:rFonts w:ascii="Consolas" w:eastAsia="Times New Roman" w:hAnsi="Consolas" w:cs="Times New Roman"/>
+          <w:color w:val="F8F8F2"/>
+          <w:sz w:val="21"/>
+          <w:szCs w:val="21"/>
+          <w:lang w:val="en-US" w:eastAsia="ru-RU"/>
+        </w:rPr>
+        <w:t>document.</w:t>
       </w:r>
       <w:r>
         <w:rPr>
@@ -362,6 +453,7 @@
         </w:rPr>
         <w:t>getElementById</w:t>
       </w:r>
+      <w:proofErr w:type="spellEnd"/>
       <w:r>
         <w:rPr>
           <w:rFonts w:ascii="Consolas" w:eastAsia="Times New Roman" w:hAnsi="Consolas" w:cs="Times New Roman"/>
@@ -405,6 +497,8 @@
           <w:lang w:val="en-US" w:eastAsia="ru-RU"/>
         </w:rPr>
       </w:pPr>
+      <w:proofErr w:type="spellStart"/>
+      <w:proofErr w:type="gramStart"/>
       <w:r>
         <w:rPr>
           <w:rFonts w:ascii="Consolas" w:eastAsia="Times New Roman" w:hAnsi="Consolas" w:cs="Times New Roman"/>
@@ -417,15 +511,39 @@
         </w:rPr>
         <w:t>const</w:t>
       </w:r>
-      <w:r>
-        <w:rPr>
-          <w:rFonts w:ascii="Consolas" w:eastAsia="Times New Roman" w:hAnsi="Consolas" w:cs="Times New Roman"/>
-          <w:color w:val="F8F8F2"/>
-          <w:sz w:val="21"/>
-          <w:szCs w:val="21"/>
-          <w:lang w:val="en-US" w:eastAsia="ru-RU"/>
-        </w:rPr>
-        <w:t> asyncBtn </w:t>
+      <w:proofErr w:type="spellEnd"/>
+      <w:proofErr w:type="gramEnd"/>
+      <w:r>
+        <w:rPr>
+          <w:rFonts w:ascii="Consolas" w:eastAsia="Times New Roman" w:hAnsi="Consolas" w:cs="Times New Roman"/>
+          <w:color w:val="F8F8F2"/>
+          <w:sz w:val="21"/>
+          <w:szCs w:val="21"/>
+          <w:lang w:val="en-US" w:eastAsia="ru-RU"/>
+        </w:rPr>
+        <w:t> </w:t>
+      </w:r>
+      <w:proofErr w:type="spellStart"/>
+      <w:r>
+        <w:rPr>
+          <w:rFonts w:ascii="Consolas" w:eastAsia="Times New Roman" w:hAnsi="Consolas" w:cs="Times New Roman"/>
+          <w:color w:val="F8F8F2"/>
+          <w:sz w:val="21"/>
+          <w:szCs w:val="21"/>
+          <w:lang w:val="en-US" w:eastAsia="ru-RU"/>
+        </w:rPr>
+        <w:t>asyncBtn</w:t>
+      </w:r>
+      <w:proofErr w:type="spellEnd"/>
+      <w:r>
+        <w:rPr>
+          <w:rFonts w:ascii="Consolas" w:eastAsia="Times New Roman" w:hAnsi="Consolas" w:cs="Times New Roman"/>
+          <w:color w:val="F8F8F2"/>
+          <w:sz w:val="21"/>
+          <w:szCs w:val="21"/>
+          <w:lang w:val="en-US" w:eastAsia="ru-RU"/>
+        </w:rPr>
+        <w:t> </w:t>
       </w:r>
       <w:r>
         <w:rPr>
@@ -445,7 +563,18 @@
           <w:szCs w:val="21"/>
           <w:lang w:val="en-US" w:eastAsia="ru-RU"/>
         </w:rPr>
-        <w:t> document.</w:t>
+        <w:t> </w:t>
+      </w:r>
+      <w:proofErr w:type="spellStart"/>
+      <w:r>
+        <w:rPr>
+          <w:rFonts w:ascii="Consolas" w:eastAsia="Times New Roman" w:hAnsi="Consolas" w:cs="Times New Roman"/>
+          <w:color w:val="F8F8F2"/>
+          <w:sz w:val="21"/>
+          <w:szCs w:val="21"/>
+          <w:lang w:val="en-US" w:eastAsia="ru-RU"/>
+        </w:rPr>
+        <w:t>document.</w:t>
       </w:r>
       <w:r>
         <w:rPr>
@@ -457,6 +586,7 @@
         </w:rPr>
         <w:t>getElementById</w:t>
       </w:r>
+      <w:proofErr w:type="spellEnd"/>
       <w:r>
         <w:rPr>
           <w:rFonts w:ascii="Consolas" w:eastAsia="Times New Roman" w:hAnsi="Consolas" w:cs="Times New Roman"/>
@@ -475,7 +605,29 @@
           <w:szCs w:val="21"/>
           <w:lang w:val="en-US" w:eastAsia="ru-RU"/>
         </w:rPr>
-        <w:t>'async'</w:t>
+        <w:t>'</w:t>
+      </w:r>
+      <w:proofErr w:type="spellStart"/>
+      <w:r>
+        <w:rPr>
+          <w:rFonts w:ascii="Consolas" w:eastAsia="Times New Roman" w:hAnsi="Consolas" w:cs="Times New Roman"/>
+          <w:color w:val="E6DB74"/>
+          <w:sz w:val="21"/>
+          <w:szCs w:val="21"/>
+          <w:lang w:val="en-US" w:eastAsia="ru-RU"/>
+        </w:rPr>
+        <w:t>async</w:t>
+      </w:r>
+      <w:proofErr w:type="spellEnd"/>
+      <w:r>
+        <w:rPr>
+          <w:rFonts w:ascii="Consolas" w:eastAsia="Times New Roman" w:hAnsi="Consolas" w:cs="Times New Roman"/>
+          <w:color w:val="E6DB74"/>
+          <w:sz w:val="21"/>
+          <w:szCs w:val="21"/>
+          <w:lang w:val="en-US" w:eastAsia="ru-RU"/>
+        </w:rPr>
+        <w:t>'</w:t>
       </w:r>
       <w:r>
         <w:rPr>
@@ -500,6 +652,8 @@
           <w:lang w:val="en-US" w:eastAsia="ru-RU"/>
         </w:rPr>
       </w:pPr>
+      <w:proofErr w:type="spellStart"/>
+      <w:proofErr w:type="gramStart"/>
       <w:r>
         <w:rPr>
           <w:rFonts w:ascii="Consolas" w:eastAsia="Times New Roman" w:hAnsi="Consolas" w:cs="Times New Roman"/>
@@ -512,6 +666,8 @@
         </w:rPr>
         <w:t>const</w:t>
       </w:r>
+      <w:proofErr w:type="spellEnd"/>
+      <w:proofErr w:type="gramEnd"/>
       <w:r>
         <w:rPr>
           <w:rFonts w:ascii="Consolas" w:eastAsia="Times New Roman" w:hAnsi="Consolas" w:cs="Times New Roman"/>
@@ -540,7 +696,18 @@
           <w:szCs w:val="21"/>
           <w:lang w:val="en-US" w:eastAsia="ru-RU"/>
         </w:rPr>
-        <w:t> document.</w:t>
+        <w:t> </w:t>
+      </w:r>
+      <w:proofErr w:type="spellStart"/>
+      <w:r>
+        <w:rPr>
+          <w:rFonts w:ascii="Consolas" w:eastAsia="Times New Roman" w:hAnsi="Consolas" w:cs="Times New Roman"/>
+          <w:color w:val="F8F8F2"/>
+          <w:sz w:val="21"/>
+          <w:szCs w:val="21"/>
+          <w:lang w:val="en-US" w:eastAsia="ru-RU"/>
+        </w:rPr>
+        <w:t>document.</w:t>
       </w:r>
       <w:r>
         <w:rPr>
@@ -552,6 +719,7 @@
         </w:rPr>
         <w:t>getElementById</w:t>
       </w:r>
+      <w:proofErr w:type="spellEnd"/>
       <w:r>
         <w:rPr>
           <w:rFonts w:ascii="Consolas" w:eastAsia="Times New Roman" w:hAnsi="Consolas" w:cs="Times New Roman"/>
@@ -608,6 +776,7 @@
           <w:lang w:val="en-US" w:eastAsia="ru-RU"/>
         </w:rPr>
       </w:pPr>
+      <w:proofErr w:type="gramStart"/>
       <w:r>
         <w:rPr>
           <w:rFonts w:ascii="Consolas" w:eastAsia="Times New Roman" w:hAnsi="Consolas" w:cs="Times New Roman"/>
@@ -620,6 +789,7 @@
         </w:rPr>
         <w:t>let</w:t>
       </w:r>
+      <w:proofErr w:type="gramEnd"/>
       <w:r>
         <w:rPr>
           <w:rFonts w:ascii="Consolas" w:eastAsia="Times New Roman" w:hAnsi="Consolas" w:cs="Times New Roman"/>
@@ -686,6 +856,7 @@
           <w:lang w:val="en-US" w:eastAsia="ru-RU"/>
         </w:rPr>
       </w:pPr>
+      <w:proofErr w:type="gramStart"/>
       <w:r>
         <w:rPr>
           <w:rFonts w:ascii="Consolas" w:eastAsia="Times New Roman" w:hAnsi="Consolas" w:cs="Times New Roman"/>
@@ -698,6 +869,7 @@
         </w:rPr>
         <w:t>function</w:t>
       </w:r>
+      <w:proofErr w:type="gramEnd"/>
       <w:r>
         <w:rPr>
           <w:rFonts w:ascii="Consolas" w:eastAsia="Times New Roman" w:hAnsi="Consolas" w:cs="Times New Roman"/>
@@ -749,7 +921,29 @@
           <w:szCs w:val="21"/>
           <w:lang w:val="en-US" w:eastAsia="ru-RU"/>
         </w:rPr>
-        <w:t>  counter.textContent </w:t>
+        <w:t>  </w:t>
+      </w:r>
+      <w:proofErr w:type="spellStart"/>
+      <w:r>
+        <w:rPr>
+          <w:rFonts w:ascii="Consolas" w:eastAsia="Times New Roman" w:hAnsi="Consolas" w:cs="Times New Roman"/>
+          <w:color w:val="F8F8F2"/>
+          <w:sz w:val="21"/>
+          <w:szCs w:val="21"/>
+          <w:lang w:val="en-US" w:eastAsia="ru-RU"/>
+        </w:rPr>
+        <w:t>counter.textContent</w:t>
+      </w:r>
+      <w:proofErr w:type="spellEnd"/>
+      <w:r>
+        <w:rPr>
+          <w:rFonts w:ascii="Consolas" w:eastAsia="Times New Roman" w:hAnsi="Consolas" w:cs="Times New Roman"/>
+          <w:color w:val="F8F8F2"/>
+          <w:sz w:val="21"/>
+          <w:szCs w:val="21"/>
+          <w:lang w:val="en-US" w:eastAsia="ru-RU"/>
+        </w:rPr>
+        <w:t> </w:t>
       </w:r>
       <w:r>
         <w:rPr>
@@ -769,7 +963,19 @@
           <w:szCs w:val="21"/>
           <w:lang w:val="en-US" w:eastAsia="ru-RU"/>
         </w:rPr>
-        <w:t> state.</w:t>
+        <w:t> </w:t>
+      </w:r>
+      <w:proofErr w:type="spellStart"/>
+      <w:proofErr w:type="gramStart"/>
+      <w:r>
+        <w:rPr>
+          <w:rFonts w:ascii="Consolas" w:eastAsia="Times New Roman" w:hAnsi="Consolas" w:cs="Times New Roman"/>
+          <w:color w:val="F8F8F2"/>
+          <w:sz w:val="21"/>
+          <w:szCs w:val="21"/>
+          <w:lang w:val="en-US" w:eastAsia="ru-RU"/>
+        </w:rPr>
+        <w:t>state.</w:t>
       </w:r>
       <w:r>
         <w:rPr>
@@ -781,6 +987,7 @@
         </w:rPr>
         <w:t>toString</w:t>
       </w:r>
+      <w:proofErr w:type="spellEnd"/>
       <w:r>
         <w:rPr>
           <w:rFonts w:ascii="Consolas" w:eastAsia="Times New Roman" w:hAnsi="Consolas" w:cs="Times New Roman"/>
@@ -791,6 +998,7 @@
         </w:rPr>
         <w:t>()</w:t>
       </w:r>
+      <w:proofErr w:type="gramEnd"/>
     </w:p>
     <w:p>
       <w:pPr>
@@ -827,6 +1035,8 @@
           <w:lang w:val="en-US" w:eastAsia="ru-RU"/>
         </w:rPr>
       </w:pPr>
+      <w:proofErr w:type="spellStart"/>
+      <w:proofErr w:type="gramStart"/>
       <w:r>
         <w:rPr>
           <w:rFonts w:ascii="Consolas" w:eastAsia="Times New Roman" w:hAnsi="Consolas" w:cs="Times New Roman"/>
@@ -847,6 +1057,7 @@
         </w:rPr>
         <w:t>addEventListener</w:t>
       </w:r>
+      <w:proofErr w:type="spellEnd"/>
       <w:r>
         <w:rPr>
           <w:rFonts w:ascii="Consolas" w:eastAsia="Times New Roman" w:hAnsi="Consolas" w:cs="Times New Roman"/>
@@ -857,6 +1068,7 @@
         </w:rPr>
         <w:t>(</w:t>
       </w:r>
+      <w:proofErr w:type="gramEnd"/>
       <w:r>
         <w:rPr>
           <w:rFonts w:ascii="Consolas" w:eastAsia="Times New Roman" w:hAnsi="Consolas" w:cs="Times New Roman"/>
@@ -920,8 +1132,20 @@
           <w:szCs w:val="21"/>
           <w:lang w:val="en-US" w:eastAsia="ru-RU"/>
         </w:rPr>
-        <w:t>  state</w:t>
-      </w:r>
+        <w:t>  </w:t>
+      </w:r>
+      <w:proofErr w:type="gramStart"/>
+      <w:r>
+        <w:rPr>
+          <w:rFonts w:ascii="Consolas" w:eastAsia="Times New Roman" w:hAnsi="Consolas" w:cs="Times New Roman"/>
+          <w:color w:val="F8F8F2"/>
+          <w:sz w:val="21"/>
+          <w:szCs w:val="21"/>
+          <w:lang w:val="en-US" w:eastAsia="ru-RU"/>
+        </w:rPr>
+        <w:t>state</w:t>
+      </w:r>
+      <w:proofErr w:type="gramEnd"/>
       <w:r>
         <w:rPr>
           <w:rFonts w:ascii="Consolas" w:eastAsia="Times New Roman" w:hAnsi="Consolas" w:cs="Times New Roman"/>
@@ -955,6 +1179,7 @@
         </w:rPr>
         <w:t>  </w:t>
       </w:r>
+      <w:proofErr w:type="gramStart"/>
       <w:r>
         <w:rPr>
           <w:rFonts w:ascii="Consolas" w:eastAsia="Times New Roman" w:hAnsi="Consolas" w:cs="Times New Roman"/>
@@ -975,6 +1200,7 @@
         </w:rPr>
         <w:t>()</w:t>
       </w:r>
+      <w:proofErr w:type="gramEnd"/>
     </w:p>
     <w:p>
       <w:pPr>
@@ -1011,6 +1237,8 @@
           <w:lang w:val="en-US" w:eastAsia="ru-RU"/>
         </w:rPr>
       </w:pPr>
+      <w:proofErr w:type="spellStart"/>
+      <w:proofErr w:type="gramStart"/>
       <w:r>
         <w:rPr>
           <w:rFonts w:ascii="Consolas" w:eastAsia="Times New Roman" w:hAnsi="Consolas" w:cs="Times New Roman"/>
@@ -1031,6 +1259,7 @@
         </w:rPr>
         <w:t>addEventListener</w:t>
       </w:r>
+      <w:proofErr w:type="spellEnd"/>
       <w:r>
         <w:rPr>
           <w:rFonts w:ascii="Consolas" w:eastAsia="Times New Roman" w:hAnsi="Consolas" w:cs="Times New Roman"/>
@@ -1041,6 +1270,7 @@
         </w:rPr>
         <w:t>(</w:t>
       </w:r>
+      <w:proofErr w:type="gramEnd"/>
       <w:r>
         <w:rPr>
           <w:rFonts w:ascii="Consolas" w:eastAsia="Times New Roman" w:hAnsi="Consolas" w:cs="Times New Roman"/>
@@ -1104,7 +1334,18 @@
           <w:szCs w:val="21"/>
           <w:lang w:val="en-US" w:eastAsia="ru-RU"/>
         </w:rPr>
-        <w:t>  state</w:t>
+        <w:t>  </w:t>
+      </w:r>
+      <w:proofErr w:type="gramStart"/>
+      <w:r>
+        <w:rPr>
+          <w:rFonts w:ascii="Consolas" w:eastAsia="Times New Roman" w:hAnsi="Consolas" w:cs="Times New Roman"/>
+          <w:color w:val="F8F8F2"/>
+          <w:sz w:val="21"/>
+          <w:szCs w:val="21"/>
+          <w:lang w:val="en-US" w:eastAsia="ru-RU"/>
+        </w:rPr>
+        <w:t>state</w:t>
       </w:r>
       <w:r>
         <w:rPr>
@@ -1116,6 +1357,7 @@
         </w:rPr>
         <w:t>--</w:t>
       </w:r>
+      <w:proofErr w:type="gramEnd"/>
     </w:p>
     <w:p>
       <w:pPr>
@@ -1139,6 +1381,7 @@
         </w:rPr>
         <w:t>  </w:t>
       </w:r>
+      <w:proofErr w:type="gramStart"/>
       <w:r>
         <w:rPr>
           <w:rFonts w:ascii="Consolas" w:eastAsia="Times New Roman" w:hAnsi="Consolas" w:cs="Times New Roman"/>
@@ -1159,6 +1402,7 @@
         </w:rPr>
         <w:t>()</w:t>
       </w:r>
+      <w:proofErr w:type="gramEnd"/>
     </w:p>
     <w:p>
       <w:pPr>
@@ -1195,6 +1439,8 @@
           <w:lang w:val="en-US" w:eastAsia="ru-RU"/>
         </w:rPr>
       </w:pPr>
+      <w:proofErr w:type="spellStart"/>
+      <w:proofErr w:type="gramStart"/>
       <w:r>
         <w:rPr>
           <w:rFonts w:ascii="Consolas" w:eastAsia="Times New Roman" w:hAnsi="Consolas" w:cs="Times New Roman"/>
@@ -1215,6 +1461,7 @@
         </w:rPr>
         <w:t>addEventListener</w:t>
       </w:r>
+      <w:proofErr w:type="spellEnd"/>
       <w:r>
         <w:rPr>
           <w:rFonts w:ascii="Consolas" w:eastAsia="Times New Roman" w:hAnsi="Consolas" w:cs="Times New Roman"/>
@@ -1225,6 +1472,7 @@
         </w:rPr>
         <w:t>(</w:t>
       </w:r>
+      <w:proofErr w:type="gramEnd"/>
       <w:r>
         <w:rPr>
           <w:rFonts w:ascii="Consolas" w:eastAsia="Times New Roman" w:hAnsi="Consolas" w:cs="Times New Roman"/>
@@ -1291,6 +1539,8 @@
         <w:lastRenderedPageBreak/>
         <w:t>  </w:t>
       </w:r>
+      <w:proofErr w:type="spellStart"/>
+      <w:proofErr w:type="gramStart"/>
       <w:r>
         <w:rPr>
           <w:rFonts w:ascii="Consolas" w:eastAsia="Times New Roman" w:hAnsi="Consolas" w:cs="Times New Roman"/>
@@ -1301,15 +1551,27 @@
         </w:rPr>
         <w:t>setTimeout</w:t>
       </w:r>
-      <w:r>
-        <w:rPr>
-          <w:rFonts w:ascii="Consolas" w:eastAsia="Times New Roman" w:hAnsi="Consolas" w:cs="Times New Roman"/>
-          <w:color w:val="F8F8F2"/>
-          <w:sz w:val="21"/>
-          <w:szCs w:val="21"/>
-          <w:lang w:val="en-US" w:eastAsia="ru-RU"/>
-        </w:rPr>
-        <w:t>(() </w:t>
+      <w:proofErr w:type="spellEnd"/>
+      <w:r>
+        <w:rPr>
+          <w:rFonts w:ascii="Consolas" w:eastAsia="Times New Roman" w:hAnsi="Consolas" w:cs="Times New Roman"/>
+          <w:color w:val="F8F8F2"/>
+          <w:sz w:val="21"/>
+          <w:szCs w:val="21"/>
+          <w:lang w:val="en-US" w:eastAsia="ru-RU"/>
+        </w:rPr>
+        <w:t>(</w:t>
+      </w:r>
+      <w:proofErr w:type="gramEnd"/>
+      <w:r>
+        <w:rPr>
+          <w:rFonts w:ascii="Consolas" w:eastAsia="Times New Roman" w:hAnsi="Consolas" w:cs="Times New Roman"/>
+          <w:color w:val="F8F8F2"/>
+          <w:sz w:val="21"/>
+          <w:szCs w:val="21"/>
+          <w:lang w:val="en-US" w:eastAsia="ru-RU"/>
+        </w:rPr>
+        <w:t>() </w:t>
       </w:r>
       <w:r>
         <w:rPr>
@@ -1354,8 +1616,20 @@
           <w:szCs w:val="21"/>
           <w:lang w:val="en-US" w:eastAsia="ru-RU"/>
         </w:rPr>
-        <w:t>    state</w:t>
-      </w:r>
+        <w:t>    </w:t>
+      </w:r>
+      <w:proofErr w:type="gramStart"/>
+      <w:r>
+        <w:rPr>
+          <w:rFonts w:ascii="Consolas" w:eastAsia="Times New Roman" w:hAnsi="Consolas" w:cs="Times New Roman"/>
+          <w:color w:val="F8F8F2"/>
+          <w:sz w:val="21"/>
+          <w:szCs w:val="21"/>
+          <w:lang w:val="en-US" w:eastAsia="ru-RU"/>
+        </w:rPr>
+        <w:t>state</w:t>
+      </w:r>
+      <w:proofErr w:type="gramEnd"/>
       <w:r>
         <w:rPr>
           <w:rFonts w:ascii="Consolas" w:eastAsia="Times New Roman" w:hAnsi="Consolas" w:cs="Times New Roman"/>
@@ -1389,6 +1663,7 @@
         </w:rPr>
         <w:t>    </w:t>
       </w:r>
+      <w:proofErr w:type="gramStart"/>
       <w:r>
         <w:rPr>
           <w:rFonts w:ascii="Consolas" w:eastAsia="Times New Roman" w:hAnsi="Consolas" w:cs="Times New Roman"/>
@@ -1409,6 +1684,7 @@
         </w:rPr>
         <w:t>()</w:t>
       </w:r>
+      <w:proofErr w:type="gramEnd"/>
     </w:p>
     <w:p>
       <w:pPr>
@@ -1488,6 +1764,8 @@
           <w:lang w:val="en-US" w:eastAsia="ru-RU"/>
         </w:rPr>
       </w:pPr>
+      <w:proofErr w:type="spellStart"/>
+      <w:proofErr w:type="gramStart"/>
       <w:r>
         <w:rPr>
           <w:rFonts w:ascii="Consolas" w:eastAsia="Times New Roman" w:hAnsi="Consolas" w:cs="Times New Roman"/>
@@ -1508,6 +1786,7 @@
         </w:rPr>
         <w:t>addEventListener</w:t>
       </w:r>
+      <w:proofErr w:type="spellEnd"/>
       <w:r>
         <w:rPr>
           <w:rFonts w:ascii="Consolas" w:eastAsia="Times New Roman" w:hAnsi="Consolas" w:cs="Times New Roman"/>
@@ -1518,6 +1797,7 @@
         </w:rPr>
         <w:t>(</w:t>
       </w:r>
+      <w:proofErr w:type="gramEnd"/>
       <w:r>
         <w:rPr>
           <w:rFonts w:ascii="Consolas" w:eastAsia="Times New Roman" w:hAnsi="Consolas" w:cs="Times New Roman"/>
@@ -1581,7 +1861,19 @@
           <w:szCs w:val="21"/>
           <w:lang w:val="en-US" w:eastAsia="ru-RU"/>
         </w:rPr>
-        <w:t>  document.body.</w:t>
+        <w:t>  </w:t>
+      </w:r>
+      <w:proofErr w:type="spellStart"/>
+      <w:proofErr w:type="gramStart"/>
+      <w:r>
+        <w:rPr>
+          <w:rFonts w:ascii="Consolas" w:eastAsia="Times New Roman" w:hAnsi="Consolas" w:cs="Times New Roman"/>
+          <w:color w:val="F8F8F2"/>
+          <w:sz w:val="21"/>
+          <w:szCs w:val="21"/>
+          <w:lang w:val="en-US" w:eastAsia="ru-RU"/>
+        </w:rPr>
+        <w:t>document.body.</w:t>
       </w:r>
       <w:r>
         <w:rPr>
@@ -1613,6 +1905,7 @@
         </w:rPr>
         <w:t>toggle</w:t>
       </w:r>
+      <w:proofErr w:type="spellEnd"/>
       <w:r>
         <w:rPr>
           <w:rFonts w:ascii="Consolas" w:eastAsia="Times New Roman" w:hAnsi="Consolas" w:cs="Times New Roman"/>
@@ -1623,6 +1916,7 @@
         </w:rPr>
         <w:t>(</w:t>
       </w:r>
+      <w:proofErr w:type="gramEnd"/>
       <w:r>
         <w:rPr>
           <w:rFonts w:ascii="Consolas" w:eastAsia="Times New Roman" w:hAnsi="Consolas" w:cs="Times New Roman"/>
@@ -1679,6 +1973,7 @@
           <w:lang w:eastAsia="ru-RU"/>
         </w:rPr>
       </w:pPr>
+      <w:proofErr w:type="spellStart"/>
       <w:r>
         <w:rPr>
           <w:rFonts w:ascii="Consolas" w:eastAsia="Times New Roman" w:hAnsi="Consolas" w:cs="Times New Roman"/>
@@ -1689,6 +1984,7 @@
         </w:rPr>
         <w:t>render</w:t>
       </w:r>
+      <w:proofErr w:type="spellEnd"/>
       <w:r>
         <w:rPr>
           <w:rFonts w:ascii="Consolas" w:eastAsia="Times New Roman" w:hAnsi="Consolas" w:cs="Times New Roman"/>
@@ -1728,7 +2024,79 @@
           <w:highlight w:val="cyan"/>
           <w:lang w:val="en-US"/>
         </w:rPr>
-        <w:t>Реализуем REDUX технологию без установки библиотеки:</w:t>
+        <w:t xml:space="preserve">Реализуем REDUX </w:t>
+      </w:r>
+      <w:proofErr w:type="spellStart"/>
+      <w:r>
+        <w:rPr>
+          <w:b/>
+          <w:highlight w:val="cyan"/>
+          <w:lang w:val="en-US"/>
+        </w:rPr>
+        <w:t>технологию</w:t>
+      </w:r>
+      <w:proofErr w:type="spellEnd"/>
+      <w:r>
+        <w:rPr>
+          <w:b/>
+          <w:highlight w:val="cyan"/>
+          <w:lang w:val="en-US"/>
+        </w:rPr>
+        <w:t xml:space="preserve"> </w:t>
+      </w:r>
+      <w:proofErr w:type="spellStart"/>
+      <w:r>
+        <w:rPr>
+          <w:b/>
+          <w:highlight w:val="cyan"/>
+          <w:lang w:val="en-US"/>
+        </w:rPr>
+        <w:t>без</w:t>
+      </w:r>
+      <w:proofErr w:type="spellEnd"/>
+      <w:r>
+        <w:rPr>
+          <w:b/>
+          <w:highlight w:val="cyan"/>
+          <w:lang w:val="en-US"/>
+        </w:rPr>
+        <w:t xml:space="preserve"> </w:t>
+      </w:r>
+      <w:proofErr w:type="spellStart"/>
+      <w:r>
+        <w:rPr>
+          <w:b/>
+          <w:highlight w:val="cyan"/>
+          <w:lang w:val="en-US"/>
+        </w:rPr>
+        <w:t>установки</w:t>
+      </w:r>
+      <w:proofErr w:type="spellEnd"/>
+      <w:r>
+        <w:rPr>
+          <w:b/>
+          <w:highlight w:val="cyan"/>
+          <w:lang w:val="en-US"/>
+        </w:rPr>
+        <w:t xml:space="preserve"> </w:t>
+      </w:r>
+      <w:proofErr w:type="spellStart"/>
+      <w:r>
+        <w:rPr>
+          <w:b/>
+          <w:highlight w:val="cyan"/>
+          <w:lang w:val="en-US"/>
+        </w:rPr>
+        <w:t>библиотеки</w:t>
+      </w:r>
+      <w:proofErr w:type="spellEnd"/>
+      <w:r>
+        <w:rPr>
+          <w:b/>
+          <w:highlight w:val="cyan"/>
+          <w:lang w:val="en-US"/>
+        </w:rPr>
+        <w:t>:</w:t>
       </w:r>
     </w:p>
     <w:p>
@@ -1850,51 +2218,93 @@
           <w:lang w:val="en-US"/>
         </w:rPr>
       </w:pPr>
-      <w:r>
-        <w:rPr>
-          <w:b/>
-          <w:lang w:val="en-US"/>
-        </w:rPr>
-        <w:t>yarn add redux</w:t>
-      </w:r>
-    </w:p>
-    <w:p>
-      <w:pPr>
-        <w:rPr>
-          <w:b/>
-          <w:lang w:val="en-US"/>
-        </w:rPr>
-      </w:pPr>
-      <w:r>
-        <w:rPr>
-          <w:b/>
-          <w:lang w:val="en-US"/>
-        </w:rPr>
-        <w:t>npm install redux</w:t>
-      </w:r>
+      <w:proofErr w:type="gramStart"/>
+      <w:r>
+        <w:rPr>
+          <w:b/>
+          <w:lang w:val="en-US"/>
+        </w:rPr>
+        <w:t>yarn</w:t>
+      </w:r>
+      <w:proofErr w:type="gramEnd"/>
+      <w:r>
+        <w:rPr>
+          <w:b/>
+          <w:lang w:val="en-US"/>
+        </w:rPr>
+        <w:t xml:space="preserve"> add </w:t>
+      </w:r>
+      <w:proofErr w:type="spellStart"/>
+      <w:r>
+        <w:rPr>
+          <w:b/>
+          <w:lang w:val="en-US"/>
+        </w:rPr>
+        <w:t>redux</w:t>
+      </w:r>
+      <w:proofErr w:type="spellEnd"/>
+    </w:p>
+    <w:p>
+      <w:pPr>
+        <w:rPr>
+          <w:b/>
+          <w:lang w:val="en-US"/>
+        </w:rPr>
+      </w:pPr>
+      <w:proofErr w:type="spellStart"/>
+      <w:proofErr w:type="gramStart"/>
+      <w:r>
+        <w:rPr>
+          <w:b/>
+          <w:lang w:val="en-US"/>
+        </w:rPr>
+        <w:t>npm</w:t>
+      </w:r>
+      <w:proofErr w:type="spellEnd"/>
+      <w:proofErr w:type="gramEnd"/>
+      <w:r>
+        <w:rPr>
+          <w:b/>
+          <w:lang w:val="en-US"/>
+        </w:rPr>
+        <w:t xml:space="preserve"> install </w:t>
+      </w:r>
+      <w:proofErr w:type="spellStart"/>
+      <w:r>
+        <w:rPr>
+          <w:b/>
+          <w:lang w:val="en-US"/>
+        </w:rPr>
+        <w:t>redux</w:t>
+      </w:r>
+      <w:proofErr w:type="spellEnd"/>
     </w:p>
     <w:p>
       <w:r>
         <w:t xml:space="preserve">Сам </w:t>
       </w:r>
+      <w:proofErr w:type="spellStart"/>
       <w:r>
         <w:rPr>
           <w:lang w:val="en-US"/>
         </w:rPr>
         <w:t>Redux</w:t>
       </w:r>
+      <w:proofErr w:type="spellEnd"/>
       <w:r>
         <w:t xml:space="preserve"> </w:t>
       </w:r>
       <w:r>
         <w:t xml:space="preserve">не может работать с асинхронными операциями (работа с сервером), поэтому нам нужен будет дополнительный инструмент </w:t>
       </w:r>
+      <w:proofErr w:type="spellStart"/>
       <w:r>
         <w:rPr>
           <w:lang w:val="en-US"/>
         </w:rPr>
         <w:t>thunk</w:t>
       </w:r>
+      <w:proofErr w:type="spellEnd"/>
       <w:r>
         <w:t xml:space="preserve"> </w:t>
       </w:r>
@@ -1918,69 +2328,133 @@
           <w:lang w:val="en-US"/>
         </w:rPr>
       </w:pPr>
-      <w:r>
-        <w:rPr>
-          <w:b/>
-        </w:rPr>
-        <w:t>yarn add redux-thunk</w:t>
-      </w:r>
-    </w:p>
-    <w:p>
-      <w:pPr>
-        <w:rPr>
-          <w:b/>
-          <w:lang w:val="en-US"/>
-        </w:rPr>
-      </w:pPr>
-      <w:r>
-        <w:rPr>
-          <w:b/>
-          <w:lang w:val="en-US"/>
-        </w:rPr>
-        <w:t>npm install redux-thunk</w:t>
-      </w:r>
-    </w:p>
-    <w:p>
-      <w:pPr>
-        <w:rPr>
-          <w:b/>
-          <w:lang w:val="en-US"/>
-        </w:rPr>
-      </w:pPr>
-      <w:r>
-        <w:rPr>
-          <w:highlight w:val="cyan"/>
-        </w:rPr>
-        <w:t>В Redux есть свой логгер</w:t>
-      </w:r>
-      <w:r>
-        <w:rPr>
-          <w:b/>
-        </w:rPr>
-        <w:t>, называтеся:</w:t>
-      </w:r>
-    </w:p>
-    <w:p>
-      <w:pPr>
-        <w:rPr>
-          <w:b/>
-          <w:lang w:val="en-US"/>
-        </w:rPr>
-      </w:pPr>
-      <w:r>
-        <w:rPr>
-          <w:b/>
-          <w:lang w:val="en-US"/>
+      <w:proofErr w:type="spellStart"/>
+      <w:r>
+        <w:rPr>
+          <w:b/>
+        </w:rPr>
+        <w:t>yarn</w:t>
+      </w:r>
+      <w:proofErr w:type="spellEnd"/>
+      <w:r>
+        <w:rPr>
+          <w:b/>
         </w:rPr>
         <w:t xml:space="preserve"> </w:t>
       </w:r>
-      <w:r>
-        <w:rPr>
-          <w:b/>
-          <w:lang w:val="en-US"/>
+      <w:proofErr w:type="spellStart"/>
+      <w:r>
+        <w:rPr>
+          <w:b/>
+        </w:rPr>
+        <w:t>add</w:t>
+      </w:r>
+      <w:proofErr w:type="spellEnd"/>
+      <w:r>
+        <w:rPr>
+          <w:b/>
+        </w:rPr>
+        <w:t xml:space="preserve"> </w:t>
+      </w:r>
+      <w:proofErr w:type="spellStart"/>
+      <w:r>
+        <w:rPr>
+          <w:b/>
+        </w:rPr>
+        <w:t>redux-thunk</w:t>
+      </w:r>
+      <w:proofErr w:type="spellEnd"/>
+    </w:p>
+    <w:p>
+      <w:pPr>
+        <w:rPr>
+          <w:b/>
+          <w:lang w:val="en-US"/>
+        </w:rPr>
+      </w:pPr>
+      <w:proofErr w:type="spellStart"/>
+      <w:proofErr w:type="gramStart"/>
+      <w:r>
+        <w:rPr>
+          <w:b/>
+          <w:lang w:val="en-US"/>
+        </w:rPr>
+        <w:t>npm</w:t>
+      </w:r>
+      <w:proofErr w:type="spellEnd"/>
+      <w:proofErr w:type="gramEnd"/>
+      <w:r>
+        <w:rPr>
+          <w:b/>
+          <w:lang w:val="en-US"/>
+        </w:rPr>
+        <w:t xml:space="preserve"> install </w:t>
+      </w:r>
+      <w:proofErr w:type="spellStart"/>
+      <w:r>
+        <w:rPr>
+          <w:b/>
+          <w:lang w:val="en-US"/>
+        </w:rPr>
+        <w:t>redux-thunk</w:t>
+      </w:r>
+      <w:proofErr w:type="spellEnd"/>
+    </w:p>
+    <w:p>
+      <w:pPr>
+        <w:rPr>
+          <w:b/>
+          <w:lang w:val="en-US"/>
+        </w:rPr>
+      </w:pPr>
+      <w:r>
+        <w:rPr>
+          <w:highlight w:val="cyan"/>
+        </w:rPr>
+        <w:t xml:space="preserve">В </w:t>
+      </w:r>
+      <w:proofErr w:type="spellStart"/>
+      <w:r>
+        <w:rPr>
+          <w:highlight w:val="cyan"/>
         </w:rPr>
         <w:t>Redux</w:t>
       </w:r>
+      <w:proofErr w:type="spellEnd"/>
+      <w:r>
+        <w:rPr>
+          <w:highlight w:val="cyan"/>
+        </w:rPr>
+        <w:t xml:space="preserve"> есть свой логгер</w:t>
+      </w:r>
+      <w:r>
+        <w:rPr>
+          <w:b/>
+        </w:rPr>
+        <w:t xml:space="preserve">, </w:t>
+      </w:r>
+      <w:proofErr w:type="spellStart"/>
+      <w:r>
+        <w:rPr>
+          <w:b/>
+        </w:rPr>
+        <w:t>называтеся</w:t>
+      </w:r>
+      <w:proofErr w:type="spellEnd"/>
+      <w:r>
+        <w:rPr>
+          <w:b/>
+        </w:rPr>
+        <w:t>:</w:t>
+      </w:r>
+    </w:p>
+    <w:p>
+      <w:pPr>
+        <w:rPr>
+          <w:b/>
+          <w:lang w:val="en-US"/>
+        </w:rPr>
+      </w:pPr>
       <w:r>
         <w:rPr>
           <w:b/>
@@ -1988,6 +2462,22 @@
         </w:rPr>
         <w:t xml:space="preserve"> </w:t>
       </w:r>
+      <w:proofErr w:type="spellStart"/>
+      <w:r>
+        <w:rPr>
+          <w:b/>
+          <w:lang w:val="en-US"/>
+        </w:rPr>
+        <w:t>Redux</w:t>
+      </w:r>
+      <w:proofErr w:type="spellEnd"/>
+      <w:r>
+        <w:rPr>
+          <w:b/>
+          <w:lang w:val="en-US"/>
+        </w:rPr>
+        <w:t xml:space="preserve"> </w:t>
+      </w:r>
       <w:r>
         <w:rPr>
           <w:b/>
@@ -2019,21 +2509,48 @@
           <w:lang w:val="en-US"/>
         </w:rPr>
       </w:pPr>
-      <w:r>
-        <w:rPr>
-          <w:b/>
-          <w:lang w:val="en-US"/>
-        </w:rPr>
-        <w:t>yarn add redux-logger</w:t>
-      </w:r>
-    </w:p>
-    <w:p>
-      <w:pPr>
-        <w:rPr>
-          <w:b/>
-          <w:highlight w:val="cyan"/>
-        </w:rPr>
-      </w:pPr>
+      <w:proofErr w:type="gramStart"/>
+      <w:r>
+        <w:rPr>
+          <w:b/>
+          <w:lang w:val="en-US"/>
+        </w:rPr>
+        <w:t>yarn</w:t>
+      </w:r>
+      <w:proofErr w:type="gramEnd"/>
+      <w:r>
+        <w:rPr>
+          <w:b/>
+          <w:lang w:val="en-US"/>
+        </w:rPr>
+        <w:t xml:space="preserve"> add </w:t>
+      </w:r>
+      <w:proofErr w:type="spellStart"/>
+      <w:r>
+        <w:rPr>
+          <w:b/>
+          <w:lang w:val="en-US"/>
+        </w:rPr>
+        <w:t>redux</w:t>
+      </w:r>
+      <w:proofErr w:type="spellEnd"/>
+      <w:r>
+        <w:rPr>
+          <w:b/>
+          <w:lang w:val="en-US"/>
+        </w:rPr>
+        <w:t>-logger</w:t>
+      </w:r>
+    </w:p>
+    <w:p>
+      <w:pPr>
+        <w:rPr>
+          <w:b/>
+          <w:highlight w:val="cyan"/>
+        </w:rPr>
+      </w:pPr>
+      <w:proofErr w:type="spellStart"/>
+      <w:proofErr w:type="gramStart"/>
       <w:r>
         <w:rPr>
           <w:b/>
@@ -2041,6 +2558,8 @@
         </w:rPr>
         <w:t>npm</w:t>
       </w:r>
+      <w:proofErr w:type="spellEnd"/>
+      <w:proofErr w:type="gramEnd"/>
       <w:r>
         <w:rPr>
           <w:b/>
@@ -2060,6 +2579,7 @@
         </w:rPr>
         <w:t xml:space="preserve"> </w:t>
       </w:r>
+      <w:proofErr w:type="spellStart"/>
       <w:r>
         <w:rPr>
           <w:b/>
@@ -2067,6 +2587,7 @@
         </w:rPr>
         <w:t>redux</w:t>
       </w:r>
+      <w:proofErr w:type="spellEnd"/>
       <w:r>
         <w:rPr>
           <w:b/>
@@ -2096,6 +2617,7 @@
         </w:rPr>
         <w:t xml:space="preserve">При правильной настройке </w:t>
       </w:r>
+      <w:proofErr w:type="spellStart"/>
       <w:r>
         <w:rPr>
           <w:b/>
@@ -2104,12 +2626,29 @@
         </w:rPr>
         <w:t>Redux</w:t>
       </w:r>
-      <w:r>
-        <w:rPr>
-          <w:b/>
-          <w:highlight w:val="cyan"/>
-        </w:rPr>
-        <w:t xml:space="preserve"> логгер сам выводит значения стейта и </w:t>
+      <w:proofErr w:type="spellEnd"/>
+      <w:r>
+        <w:rPr>
+          <w:b/>
+          <w:highlight w:val="cyan"/>
+        </w:rPr>
+        <w:t xml:space="preserve"> логгер сам выводит значения </w:t>
+      </w:r>
+      <w:proofErr w:type="spellStart"/>
+      <w:r>
+        <w:rPr>
+          <w:b/>
+          <w:highlight w:val="cyan"/>
+        </w:rPr>
+        <w:t>стейта</w:t>
+      </w:r>
+      <w:proofErr w:type="spellEnd"/>
+      <w:r>
+        <w:rPr>
+          <w:b/>
+          <w:highlight w:val="cyan"/>
+        </w:rPr>
+        <w:t xml:space="preserve"> и </w:t>
       </w:r>
       <w:r>
         <w:rPr>
@@ -2118,9 +2657,173 @@
           <w:lang w:val="en-US"/>
         </w:rPr>
         <w:t>action</w:t>
+      </w:r>
+    </w:p>
+    <w:p>
+      <w:pPr>
+        <w:rPr>
+          <w:b/>
+          <w:highlight w:val="cyan"/>
+          <w:lang w:val="en-US"/>
+        </w:rPr>
+      </w:pPr>
+    </w:p>
+    <w:p>
+      <w:pPr>
+        <w:rPr>
+          <w:b/>
+          <w:highlight w:val="cyan"/>
+        </w:rPr>
+      </w:pPr>
+      <w:r>
+        <w:rPr>
+          <w:b/>
+          <w:highlight w:val="cyan"/>
+          <w:lang w:val="en-US"/>
+        </w:rPr>
+        <w:t>REUX</w:t>
+      </w:r>
+      <w:r>
+        <w:rPr>
+          <w:b/>
+          <w:highlight w:val="cyan"/>
+        </w:rPr>
+        <w:t xml:space="preserve"> </w:t>
+      </w:r>
+      <w:r>
+        <w:rPr>
+          <w:b/>
+          <w:highlight w:val="cyan"/>
+          <w:lang w:val="en-US"/>
+        </w:rPr>
+        <w:t>DEVTOOLS</w:t>
+      </w:r>
+    </w:p>
+    <w:p>
+      <w:r>
+        <w:t xml:space="preserve">для наглядности можно использовать </w:t>
+      </w:r>
+      <w:proofErr w:type="spellStart"/>
+      <w:r>
+        <w:t>ReduxDevtools</w:t>
+      </w:r>
+      <w:proofErr w:type="spellEnd"/>
+      <w:r>
+        <w:t>.</w:t>
+      </w:r>
+    </w:p>
+    <w:p>
+      <w:pPr>
+        <w:rPr>
+          <w:lang w:val="en-US"/>
+        </w:rPr>
+      </w:pPr>
+      <w:r>
+        <w:t>Для этого нужно:</w:t>
+      </w:r>
+    </w:p>
+    <w:p>
+      <w:pPr>
+        <w:rPr>
+          <w:lang w:val="en-US"/>
+        </w:rPr>
+      </w:pPr>
+      <w:r>
+        <w:lastRenderedPageBreak/>
+        <w:t xml:space="preserve">-- Установить расширение в браузер </w:t>
+      </w:r>
+      <w:proofErr w:type="spellStart"/>
+      <w:r>
+        <w:t>Redux</w:t>
+      </w:r>
+      <w:proofErr w:type="spellEnd"/>
+      <w:r>
+        <w:t xml:space="preserve"> </w:t>
+      </w:r>
+      <w:proofErr w:type="spellStart"/>
+      <w:r>
+        <w:t>dev</w:t>
+      </w:r>
+      <w:proofErr w:type="spellEnd"/>
+      <w:r>
+        <w:t xml:space="preserve"> </w:t>
+      </w:r>
+      <w:proofErr w:type="spellStart"/>
+      <w:r>
+        <w:t>tools</w:t>
+      </w:r>
+      <w:proofErr w:type="spellEnd"/>
+    </w:p>
+    <w:p>
+      <w:pPr>
+        <w:rPr>
+          <w:lang w:val="en-US"/>
+        </w:rPr>
+      </w:pPr>
+      <w:r>
+        <w:rPr>
+          <w:lang w:val="en-US"/>
+        </w:rPr>
+        <w:t xml:space="preserve">-- </w:t>
+      </w:r>
+      <w:r>
+        <w:t>Установить</w:t>
+      </w:r>
+      <w:r>
+        <w:rPr>
+          <w:lang w:val="en-US"/>
+        </w:rPr>
+        <w:t xml:space="preserve"> </w:t>
+      </w:r>
+      <w:r>
+        <w:t>пакет</w:t>
+      </w:r>
+      <w:r>
+        <w:rPr>
+          <w:b/>
+          <w:lang w:val="en-US"/>
+        </w:rPr>
+        <w:t xml:space="preserve"> </w:t>
+      </w:r>
+      <w:proofErr w:type="gramStart"/>
+      <w:r>
+        <w:rPr>
+          <w:b/>
+          <w:lang w:val="en-US"/>
+        </w:rPr>
+        <w:t>yarn add</w:t>
+      </w:r>
+      <w:proofErr w:type="gramEnd"/>
+      <w:r>
+        <w:rPr>
+          <w:b/>
+          <w:lang w:val="en-US"/>
+        </w:rPr>
+        <w:t xml:space="preserve"> redux-devtools-extension</w:t>
       </w:r>
       <w:bookmarkStart w:id="0" w:name="_GoBack"/>
       <w:bookmarkEnd w:id="0"/>
+    </w:p>
+    <w:p>
+      <w:r>
+        <w:t xml:space="preserve">-- прописать в приложении </w:t>
+      </w:r>
+      <w:proofErr w:type="spellStart"/>
+      <w:r>
+        <w:t>dev</w:t>
+      </w:r>
+      <w:proofErr w:type="spellEnd"/>
+      <w:r>
+        <w:t xml:space="preserve">  </w:t>
+      </w:r>
+      <w:proofErr w:type="spellStart"/>
+      <w:r>
+        <w:t>tools</w:t>
+      </w:r>
+      <w:proofErr w:type="spellEnd"/>
+      <w:r>
+        <w:t>. Смотри: https://github.com/zalmoxisus/redux-devtools-extension</w:t>
+      </w:r>
     </w:p>
     <w:p>
       <w:pPr>

</xml_diff>